<commit_message>
La memoria casi terminada
</commit_message>
<xml_diff>
--- a/MemoriaTécnicaPractica1/MemoriaTécnica.docx
+++ b/MemoriaTécnicaPractica1/MemoriaTécnica.docx
@@ -205,7 +205,6 @@
     <w:p/>
     <w:p/>
     <w:p/>
-    <w:p/>
     <w:p>
       <w:pPr>
         <w:pStyle w:val="Ttulo1"/>
@@ -231,17 +230,42 @@
         <w:jc w:val="both"/>
       </w:pPr>
       <w:r>
+        <w:t>Módulo que contiene las i</w:t>
+      </w:r>
+      <w:r>
+        <w:t xml:space="preserve">nterfaces y clases abstractas que implementarán y heredarán, respectivamente, las clases creadas en aquellos módulos que dependerán de </w:t>
+      </w:r>
+      <w:r>
+        <w:t>este mismo</w:t>
+      </w:r>
+      <w:r>
+        <w:t>.</w:t>
+      </w:r>
+    </w:p>
+    <w:p>
+      <w:pPr>
+        <w:pStyle w:val="Prrafodelista"/>
+        <w:numPr>
+          <w:ilvl w:val="0"/>
+          <w:numId w:val="2"/>
+        </w:numPr>
+        <w:jc w:val="both"/>
+        <w:rPr>
+          <w:u w:val="single"/>
+        </w:rPr>
+      </w:pPr>
+      <w:r>
         <w:rPr>
           <w:noProof/>
         </w:rPr>
         <w:drawing>
-          <wp:anchor distT="0" distB="0" distL="114300" distR="114300" simplePos="0" relativeHeight="251658240" behindDoc="0" locked="0" layoutInCell="1" allowOverlap="1" wp14:anchorId="5926DDAA" wp14:editId="3F86E959">
+          <wp:anchor distT="0" distB="0" distL="114300" distR="114300" simplePos="0" relativeHeight="251658240" behindDoc="0" locked="0" layoutInCell="1" allowOverlap="1" wp14:anchorId="5926DDAA" wp14:editId="2607A7FF">
             <wp:simplePos x="0" y="0"/>
             <wp:positionH relativeFrom="margin">
-              <wp:posOffset>-635</wp:posOffset>
+              <wp:align>right</wp:align>
             </wp:positionH>
             <wp:positionV relativeFrom="paragraph">
-              <wp:posOffset>8890</wp:posOffset>
+              <wp:posOffset>8255</wp:posOffset>
             </wp:positionV>
             <wp:extent cx="1332865" cy="2241550"/>
             <wp:effectExtent l="0" t="0" r="635" b="6350"/>
@@ -300,14 +324,54 @@
           </wp:anchor>
         </w:drawing>
       </w:r>
-      <w:r>
-        <w:t>Módulo que contiene las i</w:t>
-      </w:r>
-      <w:r>
-        <w:t xml:space="preserve">nterfaces y clases abstractas que implementarán y heredarán, respectivamente, las clases creadas en aquellos módulos que dependerán de </w:t>
-      </w:r>
-      <w:r>
-        <w:t>este mismo</w:t>
+      <w:proofErr w:type="spellStart"/>
+      <w:r>
+        <w:rPr>
+          <w:b/>
+        </w:rPr>
+        <w:t>AbstractGraphics</w:t>
+      </w:r>
+      <w:proofErr w:type="spellEnd"/>
+      <w:r>
+        <w:rPr>
+          <w:b/>
+        </w:rPr>
+        <w:t xml:space="preserve"> </w:t>
+      </w:r>
+      <w:r>
+        <w:rPr>
+          <w:i/>
+        </w:rPr>
+        <w:t>(clase abstracta)</w:t>
+      </w:r>
+      <w:r>
+        <w:rPr>
+          <w:b/>
+        </w:rPr>
+        <w:t xml:space="preserve">. </w:t>
+      </w:r>
+      <w:r>
+        <w:t xml:space="preserve">Implementa la interfaz </w:t>
+      </w:r>
+      <w:proofErr w:type="spellStart"/>
+      <w:r>
+        <w:rPr>
+          <w:i/>
+        </w:rPr>
+        <w:t>Graphics</w:t>
+      </w:r>
+      <w:proofErr w:type="spellEnd"/>
+      <w:r>
+        <w:rPr>
+          <w:i/>
+        </w:rPr>
+        <w:t xml:space="preserve">. </w:t>
+      </w:r>
+      <w:r>
+        <w:t>Contiene los métodos genéricos para el escalado</w:t>
+      </w:r>
+      <w:r>
+        <w:t xml:space="preserve"> de esta interfaz</w:t>
       </w:r>
       <w:r>
         <w:t>.</w:t>
@@ -315,56 +379,732 @@
     </w:p>
     <w:p>
       <w:pPr>
+        <w:pStyle w:val="Prrafodelista"/>
+        <w:numPr>
+          <w:ilvl w:val="0"/>
+          <w:numId w:val="2"/>
+        </w:numPr>
         <w:jc w:val="both"/>
         <w:rPr>
           <w:u w:val="single"/>
         </w:rPr>
       </w:pPr>
-      <w:bookmarkStart w:id="0" w:name="_GoBack"/>
-      <w:bookmarkEnd w:id="0"/>
-    </w:p>
-    <w:p>
-      <w:pPr>
+      <w:proofErr w:type="spellStart"/>
+      <w:r>
+        <w:rPr>
+          <w:b/>
+        </w:rPr>
+        <w:t>AbstractInput</w:t>
+      </w:r>
+      <w:proofErr w:type="spellEnd"/>
+      <w:r>
+        <w:rPr>
+          <w:b/>
+        </w:rPr>
+        <w:t xml:space="preserve"> </w:t>
+      </w:r>
+      <w:r>
+        <w:rPr>
+          <w:i/>
+        </w:rPr>
+        <w:t>(clase abstracta)</w:t>
+      </w:r>
+      <w:r>
+        <w:rPr>
+          <w:b/>
+        </w:rPr>
+        <w:t xml:space="preserve">. </w:t>
+      </w:r>
+      <w:r>
+        <w:t xml:space="preserve">Implementa la interfaz </w:t>
+      </w:r>
+      <w:r>
+        <w:rPr>
+          <w:i/>
+        </w:rPr>
+        <w:t>Input</w:t>
+      </w:r>
+      <w:r>
+        <w:rPr>
+          <w:b/>
+        </w:rPr>
+        <w:t xml:space="preserve"> </w:t>
+      </w:r>
+      <w:r>
+        <w:t xml:space="preserve">y se encarga de añadir eventos a la lista de </w:t>
+      </w:r>
+      <w:proofErr w:type="spellStart"/>
+      <w:r>
+        <w:t>TouchEvents</w:t>
+      </w:r>
+      <w:proofErr w:type="spellEnd"/>
+      <w:r>
+        <w:t>. Además, devuelve la lista manteniendo la concurrencia en la aplicación al realizar ambas acciones.</w:t>
+      </w:r>
+    </w:p>
+    <w:p>
+      <w:pPr>
+        <w:pStyle w:val="Prrafodelista"/>
+        <w:numPr>
+          <w:ilvl w:val="0"/>
+          <w:numId w:val="2"/>
+        </w:numPr>
         <w:jc w:val="both"/>
-      </w:pPr>
-    </w:p>
-    <w:p>
-      <w:pPr>
+        <w:rPr>
+          <w:u w:val="single"/>
+        </w:rPr>
+      </w:pPr>
+      <w:r>
+        <w:rPr>
+          <w:b/>
+        </w:rPr>
+        <w:t xml:space="preserve">Audio </w:t>
+      </w:r>
+      <w:r>
+        <w:rPr>
+          <w:i/>
+        </w:rPr>
+        <w:t>(interfaz)</w:t>
+      </w:r>
+      <w:r>
+        <w:rPr>
+          <w:b/>
+        </w:rPr>
+        <w:t xml:space="preserve">. </w:t>
+      </w:r>
+      <w:r>
+        <w:t xml:space="preserve">Contiene los métodos necesarios para crear sonidos y </w:t>
+      </w:r>
+      <w:r>
+        <w:t>silenciar el audio del juego</w:t>
+      </w:r>
+      <w:r>
+        <w:t>.</w:t>
+      </w:r>
+    </w:p>
+    <w:p>
+      <w:pPr>
+        <w:pStyle w:val="Prrafodelista"/>
+        <w:numPr>
+          <w:ilvl w:val="0"/>
+          <w:numId w:val="2"/>
+        </w:numPr>
         <w:jc w:val="both"/>
-      </w:pPr>
-    </w:p>
-    <w:p>
-      <w:pPr>
+        <w:rPr>
+          <w:u w:val="single"/>
+        </w:rPr>
+      </w:pPr>
+      <w:proofErr w:type="spellStart"/>
+      <w:r>
+        <w:rPr>
+          <w:b/>
+        </w:rPr>
+        <w:t>Button</w:t>
+      </w:r>
+      <w:proofErr w:type="spellEnd"/>
+      <w:r>
+        <w:rPr>
+          <w:b/>
+        </w:rPr>
+        <w:t xml:space="preserve">. </w:t>
+      </w:r>
+      <w:r>
+        <w:t xml:space="preserve">Hace referencia a un botón de la aplicación, es representado por un </w:t>
+      </w:r>
+      <w:r>
+        <w:rPr>
+          <w:i/>
+        </w:rPr>
+        <w:t>Sprite</w:t>
+      </w:r>
+      <w:r>
+        <w:t>. También puede saber si se ha pulsado sobre ese botón.</w:t>
+      </w:r>
+    </w:p>
+    <w:p>
+      <w:pPr>
+        <w:pStyle w:val="Prrafodelista"/>
+        <w:numPr>
+          <w:ilvl w:val="0"/>
+          <w:numId w:val="2"/>
+        </w:numPr>
         <w:jc w:val="both"/>
-      </w:pPr>
-    </w:p>
-    <w:p>
-      <w:pPr>
+        <w:rPr>
+          <w:u w:val="single"/>
+        </w:rPr>
+      </w:pPr>
+      <w:proofErr w:type="spellStart"/>
+      <w:r>
+        <w:rPr>
+          <w:b/>
+        </w:rPr>
+        <w:t>Game</w:t>
+      </w:r>
+      <w:proofErr w:type="spellEnd"/>
+      <w:r>
+        <w:rPr>
+          <w:b/>
+        </w:rPr>
+        <w:t xml:space="preserve"> </w:t>
+      </w:r>
+      <w:r>
+        <w:rPr>
+          <w:i/>
+        </w:rPr>
+        <w:t>(interfaz)</w:t>
+      </w:r>
+      <w:r>
+        <w:rPr>
+          <w:b/>
+        </w:rPr>
+        <w:t xml:space="preserve">. </w:t>
+      </w:r>
+      <w:r>
+        <w:t xml:space="preserve">Las implementaciones de esta interfaz son las que manejan el </w:t>
+      </w:r>
+      <w:r>
+        <w:rPr>
+          <w:b/>
+        </w:rPr>
+        <w:t>bucle principal del juego</w:t>
+      </w:r>
+      <w:r>
+        <w:t xml:space="preserve">. </w:t>
+      </w:r>
+      <w:r>
+        <w:t xml:space="preserve">Mantiene las instancias de </w:t>
+      </w:r>
+      <w:proofErr w:type="spellStart"/>
+      <w:r>
+        <w:rPr>
+          <w:i/>
+        </w:rPr>
+        <w:t>GameStateManager</w:t>
+      </w:r>
+      <w:proofErr w:type="spellEnd"/>
+      <w:r>
+        <w:t xml:space="preserve">, </w:t>
+      </w:r>
+      <w:proofErr w:type="spellStart"/>
+      <w:r>
+        <w:rPr>
+          <w:i/>
+        </w:rPr>
+        <w:t>Graphics</w:t>
+      </w:r>
+      <w:proofErr w:type="spellEnd"/>
+      <w:r>
+        <w:t xml:space="preserve">, </w:t>
+      </w:r>
+      <w:r>
+        <w:rPr>
+          <w:i/>
+        </w:rPr>
+        <w:t>Input</w:t>
+      </w:r>
+      <w:r>
+        <w:t xml:space="preserve"> y </w:t>
+      </w:r>
+      <w:r>
+        <w:rPr>
+          <w:i/>
+        </w:rPr>
+        <w:t>Audio</w:t>
+      </w:r>
+      <w:r>
+        <w:t>. Contiene el método para poner la pantalla completa (solo funcional en PC).</w:t>
+      </w:r>
+    </w:p>
+    <w:p>
+      <w:pPr>
+        <w:pStyle w:val="Prrafodelista"/>
+        <w:numPr>
+          <w:ilvl w:val="0"/>
+          <w:numId w:val="2"/>
+        </w:numPr>
         <w:jc w:val="both"/>
-      </w:pPr>
-    </w:p>
-    <w:p>
-      <w:pPr>
+        <w:rPr>
+          <w:u w:val="single"/>
+        </w:rPr>
+      </w:pPr>
+      <w:proofErr w:type="spellStart"/>
+      <w:r>
+        <w:rPr>
+          <w:b/>
+        </w:rPr>
+        <w:t>GameState</w:t>
+      </w:r>
+      <w:proofErr w:type="spellEnd"/>
+      <w:r>
+        <w:rPr>
+          <w:b/>
+        </w:rPr>
+        <w:t xml:space="preserve"> </w:t>
+      </w:r>
+      <w:r>
+        <w:rPr>
+          <w:i/>
+        </w:rPr>
+        <w:t>(interfaz)</w:t>
+      </w:r>
+      <w:r>
+        <w:rPr>
+          <w:b/>
+        </w:rPr>
+        <w:t>.</w:t>
+      </w:r>
+      <w:r>
+        <w:rPr>
+          <w:b/>
+        </w:rPr>
+        <w:t xml:space="preserve"> </w:t>
+      </w:r>
+      <w:r>
+        <w:t>Representa un estado del juego, es decir, la lógica.</w:t>
+      </w:r>
+    </w:p>
+    <w:p>
+      <w:pPr>
+        <w:pStyle w:val="Prrafodelista"/>
+        <w:numPr>
+          <w:ilvl w:val="0"/>
+          <w:numId w:val="2"/>
+        </w:numPr>
         <w:jc w:val="both"/>
         <w:rPr>
           <w:u w:val="single"/>
         </w:rPr>
       </w:pPr>
+      <w:proofErr w:type="spellStart"/>
+      <w:r>
+        <w:rPr>
+          <w:b/>
+        </w:rPr>
+        <w:t>GameStateManager</w:t>
+      </w:r>
+      <w:proofErr w:type="spellEnd"/>
+      <w:r>
+        <w:rPr>
+          <w:b/>
+        </w:rPr>
+        <w:t>.</w:t>
+      </w:r>
+      <w:r>
+        <w:rPr>
+          <w:b/>
+        </w:rPr>
+        <w:t xml:space="preserve"> </w:t>
+      </w:r>
+      <w:r>
+        <w:t>Gestor que controla el estado de juego actual, permitiendo cambiarlo.</w:t>
+      </w:r>
+    </w:p>
+    <w:p>
+      <w:pPr>
+        <w:pStyle w:val="Prrafodelista"/>
+        <w:numPr>
+          <w:ilvl w:val="0"/>
+          <w:numId w:val="2"/>
+        </w:numPr>
+        <w:jc w:val="both"/>
+        <w:rPr>
+          <w:u w:val="single"/>
+        </w:rPr>
+      </w:pPr>
+      <w:proofErr w:type="spellStart"/>
+      <w:r>
+        <w:rPr>
+          <w:b/>
+        </w:rPr>
+        <w:t>Graphics</w:t>
+      </w:r>
+      <w:proofErr w:type="spellEnd"/>
+      <w:r>
+        <w:rPr>
+          <w:b/>
+        </w:rPr>
+        <w:t xml:space="preserve"> </w:t>
+      </w:r>
+      <w:r>
+        <w:rPr>
+          <w:i/>
+        </w:rPr>
+        <w:t>(interfaz)</w:t>
+      </w:r>
+      <w:r>
+        <w:rPr>
+          <w:b/>
+        </w:rPr>
+        <w:t>.</w:t>
+      </w:r>
+      <w:r>
+        <w:rPr>
+          <w:b/>
+        </w:rPr>
+        <w:t xml:space="preserve"> </w:t>
+      </w:r>
+      <w:r>
+        <w:t xml:space="preserve">Interfaz que será implementada por </w:t>
+      </w:r>
+      <w:proofErr w:type="spellStart"/>
+      <w:r>
+        <w:rPr>
+          <w:i/>
+        </w:rPr>
+        <w:t>AbstractGraphics</w:t>
+      </w:r>
+      <w:proofErr w:type="spellEnd"/>
+      <w:r>
+        <w:t xml:space="preserve"> para el escalado y por las respectivas clases de </w:t>
+      </w:r>
+      <w:proofErr w:type="spellStart"/>
+      <w:r>
+        <w:rPr>
+          <w:i/>
+        </w:rPr>
+        <w:t>Graphics</w:t>
+      </w:r>
+      <w:proofErr w:type="spellEnd"/>
+      <w:r>
+        <w:t xml:space="preserve"> de cada plataforma para la carga de imágenes y pintado.</w:t>
+      </w:r>
+    </w:p>
+    <w:p>
+      <w:pPr>
+        <w:pStyle w:val="Prrafodelista"/>
+        <w:numPr>
+          <w:ilvl w:val="0"/>
+          <w:numId w:val="2"/>
+        </w:numPr>
+        <w:jc w:val="both"/>
+        <w:rPr>
+          <w:u w:val="single"/>
+        </w:rPr>
+      </w:pPr>
+      <w:proofErr w:type="spellStart"/>
+      <w:r>
+        <w:rPr>
+          <w:b/>
+        </w:rPr>
+        <w:t>Image</w:t>
+      </w:r>
+      <w:proofErr w:type="spellEnd"/>
+      <w:r>
+        <w:rPr>
+          <w:b/>
+        </w:rPr>
+        <w:t xml:space="preserve"> </w:t>
+      </w:r>
+      <w:r>
+        <w:rPr>
+          <w:i/>
+        </w:rPr>
+        <w:t>(interfaz)</w:t>
+      </w:r>
+      <w:r>
+        <w:rPr>
+          <w:b/>
+        </w:rPr>
+        <w:t>.</w:t>
+      </w:r>
+      <w:r>
+        <w:rPr>
+          <w:b/>
+        </w:rPr>
+        <w:t xml:space="preserve"> </w:t>
+      </w:r>
+      <w:r>
+        <w:t>Usada para representar las imágenes cargadas de disco y almacena información de estas, como el tamaño.</w:t>
+      </w:r>
+    </w:p>
+    <w:p>
+      <w:pPr>
+        <w:pStyle w:val="Prrafodelista"/>
+        <w:numPr>
+          <w:ilvl w:val="0"/>
+          <w:numId w:val="2"/>
+        </w:numPr>
+        <w:jc w:val="both"/>
+        <w:rPr>
+          <w:u w:val="single"/>
+        </w:rPr>
+      </w:pPr>
+      <w:r>
+        <w:rPr>
+          <w:b/>
+        </w:rPr>
+        <w:t xml:space="preserve">Input </w:t>
+      </w:r>
+      <w:r>
+        <w:rPr>
+          <w:i/>
+        </w:rPr>
+        <w:t>(interfaz)</w:t>
+      </w:r>
+      <w:r>
+        <w:rPr>
+          <w:b/>
+        </w:rPr>
+        <w:t>.</w:t>
+      </w:r>
+      <w:r>
+        <w:rPr>
+          <w:b/>
+        </w:rPr>
+        <w:t xml:space="preserve"> </w:t>
+      </w:r>
+      <w:r>
+        <w:t>Proporciona las funcionalidades de entrada básicas.</w:t>
+      </w:r>
+    </w:p>
+    <w:p>
+      <w:pPr>
+        <w:pStyle w:val="Prrafodelista"/>
+        <w:numPr>
+          <w:ilvl w:val="0"/>
+          <w:numId w:val="2"/>
+        </w:numPr>
+        <w:jc w:val="both"/>
+        <w:rPr>
+          <w:u w:val="single"/>
+        </w:rPr>
+      </w:pPr>
+      <w:r>
+        <w:rPr>
+          <w:b/>
+        </w:rPr>
+        <w:t xml:space="preserve">Music </w:t>
+      </w:r>
+      <w:r>
+        <w:rPr>
+          <w:i/>
+        </w:rPr>
+        <w:t>(interfaz)</w:t>
+      </w:r>
+      <w:r>
+        <w:rPr>
+          <w:b/>
+        </w:rPr>
+        <w:t>.</w:t>
+      </w:r>
+    </w:p>
+    <w:p>
+      <w:pPr>
+        <w:pStyle w:val="Prrafodelista"/>
+        <w:numPr>
+          <w:ilvl w:val="0"/>
+          <w:numId w:val="2"/>
+        </w:numPr>
+        <w:jc w:val="both"/>
+        <w:rPr>
+          <w:u w:val="single"/>
+        </w:rPr>
+      </w:pPr>
+      <w:proofErr w:type="spellStart"/>
+      <w:r>
+        <w:rPr>
+          <w:b/>
+        </w:rPr>
+        <w:t>Rect</w:t>
+      </w:r>
+      <w:proofErr w:type="spellEnd"/>
+      <w:r>
+        <w:rPr>
+          <w:b/>
+        </w:rPr>
+        <w:t>.</w:t>
+      </w:r>
+      <w:r>
+        <w:rPr>
+          <w:b/>
+        </w:rPr>
+        <w:t xml:space="preserve"> </w:t>
+      </w:r>
+      <w:r>
+        <w:t>Contiene los parámetros de coordenadas que forman un rectángulo como puede ser una imagen.</w:t>
+      </w:r>
+    </w:p>
+    <w:p>
+      <w:pPr>
+        <w:pStyle w:val="Prrafodelista"/>
+        <w:numPr>
+          <w:ilvl w:val="0"/>
+          <w:numId w:val="2"/>
+        </w:numPr>
+        <w:jc w:val="both"/>
+        <w:rPr>
+          <w:u w:val="single"/>
+        </w:rPr>
+      </w:pPr>
+      <w:proofErr w:type="spellStart"/>
+      <w:r>
+        <w:rPr>
+          <w:b/>
+        </w:rPr>
+        <w:t>ResourceManager</w:t>
+      </w:r>
+      <w:proofErr w:type="spellEnd"/>
+      <w:r>
+        <w:rPr>
+          <w:b/>
+        </w:rPr>
+        <w:t>.</w:t>
+      </w:r>
+      <w:r>
+        <w:rPr>
+          <w:b/>
+        </w:rPr>
+        <w:t xml:space="preserve"> </w:t>
+      </w:r>
+      <w:r>
+        <w:t>Carga los recursos que se encuentran en el directorio raíz. Esta carga solo se realiza una vez</w:t>
+      </w:r>
+      <w:r>
+        <w:t>, cada estado tiene una instancia de este gestor y coge los recursos que necesita.</w:t>
+      </w:r>
+    </w:p>
+    <w:p>
+      <w:pPr>
+        <w:pStyle w:val="Prrafodelista"/>
+        <w:numPr>
+          <w:ilvl w:val="0"/>
+          <w:numId w:val="2"/>
+        </w:numPr>
+        <w:jc w:val="both"/>
+        <w:rPr>
+          <w:u w:val="single"/>
+        </w:rPr>
+      </w:pPr>
+      <w:proofErr w:type="spellStart"/>
+      <w:r>
+        <w:rPr>
+          <w:b/>
+        </w:rPr>
+        <w:t>Sound</w:t>
+      </w:r>
+      <w:proofErr w:type="spellEnd"/>
+      <w:r>
+        <w:rPr>
+          <w:b/>
+        </w:rPr>
+        <w:t xml:space="preserve"> </w:t>
+      </w:r>
+      <w:r>
+        <w:rPr>
+          <w:i/>
+        </w:rPr>
+        <w:t>(interfaz)</w:t>
+      </w:r>
+      <w:r>
+        <w:rPr>
+          <w:b/>
+        </w:rPr>
+        <w:t>.</w:t>
+      </w:r>
+      <w:r>
+        <w:rPr>
+          <w:b/>
+        </w:rPr>
+        <w:t xml:space="preserve"> </w:t>
+      </w:r>
+      <w:r>
+        <w:t>Contiene los métodos para gestionar un sonido.</w:t>
+      </w:r>
+    </w:p>
+    <w:p>
+      <w:pPr>
+        <w:pStyle w:val="Prrafodelista"/>
+        <w:numPr>
+          <w:ilvl w:val="0"/>
+          <w:numId w:val="2"/>
+        </w:numPr>
+        <w:jc w:val="both"/>
+        <w:rPr>
+          <w:u w:val="single"/>
+        </w:rPr>
+      </w:pPr>
+      <w:r>
+        <w:rPr>
+          <w:b/>
+        </w:rPr>
+        <w:t>Sprite.</w:t>
+      </w:r>
+      <w:r>
+        <w:rPr>
+          <w:b/>
+        </w:rPr>
+        <w:t xml:space="preserve"> </w:t>
+      </w:r>
+      <w:r>
+        <w:t xml:space="preserve">Contiene la información sobre </w:t>
+      </w:r>
+      <w:proofErr w:type="spellStart"/>
+      <w:r>
+        <w:rPr>
+          <w:i/>
+        </w:rPr>
+        <w:t>Image</w:t>
+      </w:r>
+      <w:proofErr w:type="spellEnd"/>
+      <w:r>
+        <w:rPr>
+          <w:i/>
+        </w:rPr>
+        <w:t xml:space="preserve"> </w:t>
+      </w:r>
+      <w:r>
+        <w:t xml:space="preserve">y </w:t>
+      </w:r>
+      <w:proofErr w:type="spellStart"/>
+      <w:r>
+        <w:rPr>
+          <w:i/>
+        </w:rPr>
+        <w:t>Rect</w:t>
+      </w:r>
+      <w:proofErr w:type="spellEnd"/>
+      <w:r>
+        <w:t xml:space="preserve"> fuente y destino de una imagen. Es el paso intermedio entre </w:t>
+      </w:r>
+      <w:proofErr w:type="spellStart"/>
+      <w:r>
+        <w:rPr>
+          <w:i/>
+        </w:rPr>
+        <w:t>Image</w:t>
+      </w:r>
+      <w:proofErr w:type="spellEnd"/>
+      <w:r>
+        <w:rPr>
+          <w:i/>
+        </w:rPr>
+        <w:t xml:space="preserve"> </w:t>
+      </w:r>
+      <w:r>
+        <w:t xml:space="preserve">y </w:t>
+      </w:r>
+      <w:proofErr w:type="spellStart"/>
+      <w:r>
+        <w:rPr>
+          <w:i/>
+        </w:rPr>
+        <w:t>AbstractGraphics</w:t>
+      </w:r>
+      <w:proofErr w:type="spellEnd"/>
     </w:p>
     <w:p/>
     <w:p>
       <w:pPr>
         <w:pStyle w:val="Ttulo2"/>
-        <w:rPr>
-          <w:lang w:val="en-US"/>
-        </w:rPr>
-      </w:pPr>
-      <w:r>
-        <w:rPr>
-          <w:lang w:val="en-US"/>
-        </w:rPr>
-        <w:t>Android Entry</w:t>
-      </w:r>
+      </w:pPr>
+      <w:r>
+        <w:t xml:space="preserve">Android </w:t>
+      </w:r>
+      <w:proofErr w:type="spellStart"/>
+      <w:r>
+        <w:t>Entry</w:t>
+      </w:r>
+      <w:proofErr w:type="spellEnd"/>
     </w:p>
     <w:p>
       <w:pPr>
@@ -435,23 +1175,23 @@
         <w:t>.</w:t>
       </w:r>
     </w:p>
-    <w:p/>
     <w:p>
       <w:pPr>
         <w:pStyle w:val="Ttulo2"/>
-        <w:rPr>
-          <w:lang w:val="en-US"/>
-        </w:rPr>
-      </w:pPr>
-      <w:r>
-        <w:rPr>
-          <w:lang w:val="en-US"/>
-        </w:rPr>
-        <w:t>Android Engine</w:t>
-      </w:r>
-    </w:p>
-    <w:p>
-      <w:pPr>
+      </w:pPr>
+      <w:r>
+        <w:lastRenderedPageBreak/>
+        <w:t xml:space="preserve">Android </w:t>
+      </w:r>
+      <w:proofErr w:type="spellStart"/>
+      <w:r>
+        <w:t>Engine</w:t>
+      </w:r>
+      <w:proofErr w:type="spellEnd"/>
+    </w:p>
+    <w:p>
+      <w:pPr>
+        <w:jc w:val="both"/>
         <w:rPr>
           <w:noProof/>
         </w:rPr>
@@ -544,26 +1284,35 @@
         <w:rPr>
           <w:noProof/>
         </w:rPr>
+        <w:t xml:space="preserve"> para la plataforma de Android</w:t>
+      </w:r>
+      <w:r>
+        <w:rPr>
+          <w:noProof/>
+        </w:rPr>
         <w:t>.</w:t>
       </w:r>
     </w:p>
     <w:p/>
+    <w:p/>
+    <w:p/>
+    <w:p/>
     <w:p>
       <w:pPr>
         <w:pStyle w:val="Ttulo2"/>
-        <w:rPr>
-          <w:lang w:val="en-US"/>
-        </w:rPr>
-      </w:pPr>
-      <w:r>
-        <w:rPr>
-          <w:lang w:val="en-US"/>
-        </w:rPr>
-        <w:t>Desktop Entry</w:t>
-      </w:r>
-    </w:p>
-    <w:p>
-      <w:pPr>
+      </w:pPr>
+      <w:r>
+        <w:t xml:space="preserve">Desktop </w:t>
+      </w:r>
+      <w:proofErr w:type="spellStart"/>
+      <w:r>
+        <w:t>Entry</w:t>
+      </w:r>
+      <w:proofErr w:type="spellEnd"/>
+    </w:p>
+    <w:p>
+      <w:pPr>
+        <w:jc w:val="both"/>
         <w:rPr>
           <w:u w:val="single"/>
         </w:rPr>
@@ -599,21 +1348,20 @@
     <w:p>
       <w:pPr>
         <w:pStyle w:val="Ttulo2"/>
-        <w:rPr>
-          <w:lang w:val="en-US"/>
-        </w:rPr>
-      </w:pPr>
-      <w:r>
-        <w:rPr>
-          <w:lang w:val="en-US"/>
-        </w:rPr>
-        <w:t>Desktop Engine</w:t>
-      </w:r>
-    </w:p>
-    <w:p>
-      <w:pPr>
-        <w:rPr>
-          <w:lang w:val="en-US"/>
+      </w:pPr>
+      <w:r>
+        <w:t xml:space="preserve">Desktop </w:t>
+      </w:r>
+      <w:proofErr w:type="spellStart"/>
+      <w:r>
+        <w:t>Engine</w:t>
+      </w:r>
+      <w:proofErr w:type="spellEnd"/>
+    </w:p>
+    <w:p>
+      <w:pPr>
+        <w:rPr>
+          <w:noProof/>
         </w:rPr>
       </w:pPr>
       <w:r>
@@ -622,9 +1370,17 @@
           <w:lang w:val="en-US"/>
         </w:rPr>
         <w:drawing>
-          <wp:inline distT="0" distB="0" distL="0" distR="0" wp14:anchorId="1EC46035" wp14:editId="275BB7BC">
-            <wp:extent cx="1507253" cy="1616191"/>
+          <wp:anchor distT="0" distB="0" distL="114300" distR="114300" simplePos="0" relativeHeight="251660288" behindDoc="0" locked="0" layoutInCell="1" allowOverlap="1" wp14:anchorId="1EC46035" wp14:editId="33D1A45C">
+            <wp:simplePos x="0" y="0"/>
+            <wp:positionH relativeFrom="margin">
+              <wp:align>left</wp:align>
+            </wp:positionH>
+            <wp:positionV relativeFrom="paragraph">
+              <wp:posOffset>10795</wp:posOffset>
+            </wp:positionV>
+            <wp:extent cx="1506855" cy="1616075"/>
             <wp:effectExtent l="0" t="0" r="0" b="3175"/>
+            <wp:wrapSquare wrapText="bothSides"/>
             <wp:docPr id="6" name="Imagen 6"/>
             <wp:cNvGraphicFramePr>
               <a:graphicFrameLocks xmlns:a="http://schemas.openxmlformats.org/drawingml/2006/main" noChangeAspect="1"/>
@@ -652,7 +1408,7 @@
                   <pic:spPr bwMode="auto">
                     <a:xfrm>
                       <a:off x="0" y="0"/>
-                      <a:ext cx="1513246" cy="1622617"/>
+                      <a:ext cx="1506855" cy="1616075"/>
                     </a:xfrm>
                     <a:prstGeom prst="rect">
                       <a:avLst/>
@@ -670,40 +1426,237 @@
                 </pic:pic>
               </a:graphicData>
             </a:graphic>
-          </wp:inline>
+          </wp:anchor>
         </w:drawing>
       </w:r>
+      <w:r>
+        <w:rPr>
+          <w:noProof/>
+        </w:rPr>
+        <w:t>Módulo con las clases q</w:t>
+      </w:r>
+      <w:r>
+        <w:rPr>
+          <w:noProof/>
+        </w:rPr>
+        <w:t xml:space="preserve">ue implementan y heredan las contenidas en el módulo </w:t>
+      </w:r>
+      <w:r>
+        <w:rPr>
+          <w:i/>
+          <w:noProof/>
+        </w:rPr>
+        <w:t>Engine</w:t>
+      </w:r>
+      <w:r>
+        <w:rPr>
+          <w:noProof/>
+        </w:rPr>
+        <w:t xml:space="preserve"> para la plataforma de </w:t>
+      </w:r>
+      <w:r>
+        <w:rPr>
+          <w:noProof/>
+        </w:rPr>
+        <w:t>PC</w:t>
+      </w:r>
+      <w:r>
+        <w:rPr>
+          <w:noProof/>
+        </w:rPr>
+        <w:t>.</w:t>
+      </w:r>
+      <w:r>
+        <w:rPr>
+          <w:noProof/>
+        </w:rPr>
+        <w:t xml:space="preserve"> Sobre todas las clases destacan tres:</w:t>
+      </w:r>
+    </w:p>
+    <w:p>
+      <w:pPr>
+        <w:pStyle w:val="Prrafodelista"/>
+        <w:numPr>
+          <w:ilvl w:val="0"/>
+          <w:numId w:val="3"/>
+        </w:numPr>
+      </w:pPr>
+      <w:proofErr w:type="spellStart"/>
+      <w:r>
+        <w:rPr>
+          <w:b/>
+        </w:rPr>
+        <w:t>PCWindow</w:t>
+      </w:r>
+      <w:proofErr w:type="spellEnd"/>
+      <w:r>
+        <w:rPr>
+          <w:b/>
+        </w:rPr>
+        <w:t>.</w:t>
+      </w:r>
+      <w:r>
+        <w:t xml:space="preserve"> Hereda de JFrame, por lo que se usa para inicializar la ventana y obtener el “</w:t>
+      </w:r>
+      <w:proofErr w:type="spellStart"/>
+      <w:r>
+        <w:t>bufferStrategy</w:t>
+      </w:r>
+      <w:proofErr w:type="spellEnd"/>
+      <w:r>
+        <w:t>”.</w:t>
+      </w:r>
+    </w:p>
+    <w:p>
+      <w:pPr>
+        <w:pStyle w:val="Prrafodelista"/>
+        <w:numPr>
+          <w:ilvl w:val="0"/>
+          <w:numId w:val="3"/>
+        </w:numPr>
+      </w:pPr>
+      <w:proofErr w:type="spellStart"/>
+      <w:r>
+        <w:rPr>
+          <w:b/>
+          <w:lang w:val="en-US"/>
+        </w:rPr>
+        <w:t>MouseController</w:t>
+      </w:r>
+      <w:proofErr w:type="spellEnd"/>
+      <w:r>
+        <w:rPr>
+          <w:b/>
+          <w:lang w:val="en-US"/>
+        </w:rPr>
+        <w:t xml:space="preserve"> / </w:t>
+      </w:r>
+      <w:proofErr w:type="spellStart"/>
+      <w:r>
+        <w:rPr>
+          <w:b/>
+          <w:lang w:val="en-US"/>
+        </w:rPr>
+        <w:t>KeyboardController</w:t>
+      </w:r>
+      <w:proofErr w:type="spellEnd"/>
+      <w:r>
+        <w:rPr>
+          <w:b/>
+          <w:lang w:val="en-US"/>
+        </w:rPr>
+        <w:t>.</w:t>
+      </w:r>
+      <w:r>
+        <w:rPr>
+          <w:lang w:val="en-US"/>
+        </w:rPr>
+        <w:t xml:space="preserve"> </w:t>
+      </w:r>
+      <w:r>
+        <w:t xml:space="preserve">Implementa las interfaces </w:t>
+      </w:r>
+      <w:proofErr w:type="spellStart"/>
+      <w:r>
+        <w:rPr>
+          <w:i/>
+        </w:rPr>
+        <w:t>MouseListener</w:t>
+      </w:r>
+      <w:proofErr w:type="spellEnd"/>
+      <w:r>
+        <w:rPr>
+          <w:i/>
+        </w:rPr>
+        <w:t xml:space="preserve">, </w:t>
+      </w:r>
+      <w:proofErr w:type="spellStart"/>
+      <w:r>
+        <w:rPr>
+          <w:i/>
+        </w:rPr>
+        <w:t>MouseMotionListener</w:t>
+      </w:r>
+      <w:proofErr w:type="spellEnd"/>
+      <w:r>
+        <w:rPr>
+          <w:i/>
+        </w:rPr>
+        <w:t xml:space="preserve"> </w:t>
+      </w:r>
+      <w:r>
+        <w:t xml:space="preserve">y </w:t>
+      </w:r>
+      <w:proofErr w:type="spellStart"/>
+      <w:r>
+        <w:rPr>
+          <w:i/>
+        </w:rPr>
+        <w:t>KeyboardListener</w:t>
+      </w:r>
+      <w:proofErr w:type="spellEnd"/>
+      <w:r>
+        <w:t xml:space="preserve"> pertenecientes </w:t>
+      </w:r>
+      <w:r>
+        <w:t>a Java.</w:t>
+      </w:r>
+    </w:p>
+    <w:p>
+      <w:pPr>
+        <w:pStyle w:val="Prrafodelista"/>
+      </w:pPr>
     </w:p>
     <w:p>
       <w:pPr>
         <w:pStyle w:val="Ttulo2"/>
-        <w:rPr>
-          <w:lang w:val="en-US"/>
-        </w:rPr>
-      </w:pPr>
-      <w:r>
-        <w:rPr>
-          <w:lang w:val="en-US"/>
-        </w:rPr>
-        <w:lastRenderedPageBreak/>
-        <w:t>Game Logic</w:t>
-      </w:r>
-    </w:p>
-    <w:p>
-      <w:pPr>
+      </w:pPr>
+      <w:proofErr w:type="spellStart"/>
+      <w:r>
+        <w:t>Game</w:t>
+      </w:r>
+      <w:proofErr w:type="spellEnd"/>
+      <w:r>
+        <w:t xml:space="preserve"> </w:t>
+      </w:r>
+      <w:proofErr w:type="spellStart"/>
+      <w:r>
+        <w:t>Logic</w:t>
+      </w:r>
+      <w:proofErr w:type="spellEnd"/>
+    </w:p>
+    <w:p>
+      <w:r>
+        <w:t>Módulo que contiene todo e</w:t>
+      </w:r>
+      <w:r>
+        <w:t>l apartado de la lógica de la aplicación.</w:t>
+      </w:r>
+    </w:p>
+    <w:p>
+      <w:pPr>
+        <w:pStyle w:val="Prrafodelista"/>
+        <w:numPr>
+          <w:ilvl w:val="0"/>
+          <w:numId w:val="5"/>
+        </w:numPr>
+      </w:pPr>
+      <w:r>
         <w:rPr>
           <w:noProof/>
-          <w:lang w:val="en-US"/>
-        </w:rPr>
-      </w:pPr>
-      <w:r>
-        <w:rPr>
-          <w:noProof/>
         </w:rPr>
         <w:drawing>
-          <wp:inline distT="0" distB="0" distL="0" distR="0" wp14:anchorId="7B4C1806" wp14:editId="3F683E16">
-            <wp:extent cx="1482132" cy="1468083"/>
+          <wp:anchor distT="0" distB="0" distL="114300" distR="114300" simplePos="0" relativeHeight="251661312" behindDoc="0" locked="0" layoutInCell="1" allowOverlap="1" wp14:anchorId="7B4C1806" wp14:editId="1DDE879B">
+            <wp:simplePos x="0" y="0"/>
+            <wp:positionH relativeFrom="margin">
+              <wp:align>left</wp:align>
+            </wp:positionH>
+            <wp:positionV relativeFrom="paragraph">
+              <wp:posOffset>8255</wp:posOffset>
+            </wp:positionV>
+            <wp:extent cx="1482090" cy="1467485"/>
             <wp:effectExtent l="0" t="0" r="3810" b="0"/>
+            <wp:wrapSquare wrapText="bothSides"/>
             <wp:docPr id="1" name="Imagen 1"/>
             <wp:cNvGraphicFramePr>
               <a:graphicFrameLocks xmlns:a="http://schemas.openxmlformats.org/drawingml/2006/main" noChangeAspect="1"/>
@@ -716,14 +1669,20 @@
                     <pic:cNvPicPr/>
                   </pic:nvPicPr>
                   <pic:blipFill rotWithShape="1">
-                    <a:blip r:embed="rId11"/>
+                    <a:blip r:embed="rId11">
+                      <a:extLst>
+                        <a:ext uri="{28A0092B-C50C-407E-A947-70E740481C1C}">
+                          <a14:useLocalDpi xmlns:a14="http://schemas.microsoft.com/office/drawing/2010/main" val="0"/>
+                        </a:ext>
+                      </a:extLst>
+                    </a:blip>
                     <a:srcRect l="1870" t="18466" r="86477" b="61016"/>
                     <a:stretch/>
                   </pic:blipFill>
                   <pic:spPr bwMode="auto">
                     <a:xfrm>
                       <a:off x="0" y="0"/>
-                      <a:ext cx="1500359" cy="1486137"/>
+                      <a:ext cx="1482090" cy="1467485"/>
                     </a:xfrm>
                     <a:prstGeom prst="rect">
                       <a:avLst/>
@@ -740,53 +1699,345 @@
                 </pic:pic>
               </a:graphicData>
             </a:graphic>
-          </wp:inline>
+          </wp:anchor>
         </w:drawing>
       </w:r>
-    </w:p>
-    <w:p>
-      <w:pPr>
+      <w:proofErr w:type="spellStart"/>
+      <w:r>
+        <w:rPr>
+          <w:b/>
+        </w:rPr>
+        <w:t>GenericGameState</w:t>
+      </w:r>
+      <w:proofErr w:type="spellEnd"/>
+      <w:r>
+        <w:rPr>
+          <w:b/>
+        </w:rPr>
+        <w:t xml:space="preserve"> </w:t>
+      </w:r>
+      <w:r>
+        <w:rPr>
+          <w:i/>
+        </w:rPr>
+        <w:t>(clase abstracta)</w:t>
+      </w:r>
+      <w:r>
+        <w:rPr>
+          <w:b/>
+        </w:rPr>
+        <w:t>.</w:t>
+      </w:r>
+      <w:r>
+        <w:t xml:space="preserve"> Sirve como estado genérico del juego implementado comportamientos compartidos entre estos.</w:t>
+      </w:r>
+    </w:p>
+    <w:p>
+      <w:pPr>
+        <w:pStyle w:val="Prrafodelista"/>
+        <w:numPr>
+          <w:ilvl w:val="0"/>
+          <w:numId w:val="4"/>
+        </w:numPr>
+      </w:pPr>
+      <w:proofErr w:type="spellStart"/>
+      <w:r>
+        <w:rPr>
+          <w:b/>
+        </w:rPr>
+        <w:t>Menu</w:t>
+      </w:r>
+      <w:proofErr w:type="spellEnd"/>
+      <w:r>
+        <w:rPr>
+          <w:b/>
+        </w:rPr>
+        <w:t xml:space="preserve"> / Tutorial / </w:t>
+      </w:r>
+      <w:proofErr w:type="spellStart"/>
+      <w:r>
+        <w:rPr>
+          <w:b/>
+        </w:rPr>
+        <w:t>SwitchDash</w:t>
+      </w:r>
+      <w:proofErr w:type="spellEnd"/>
+      <w:r>
+        <w:rPr>
+          <w:b/>
+        </w:rPr>
+        <w:t xml:space="preserve"> / </w:t>
+      </w:r>
+      <w:proofErr w:type="spellStart"/>
+      <w:r>
+        <w:rPr>
+          <w:b/>
+        </w:rPr>
+        <w:t>GameOver</w:t>
+      </w:r>
+      <w:proofErr w:type="spellEnd"/>
+      <w:r>
+        <w:rPr>
+          <w:b/>
+        </w:rPr>
+        <w:t>.</w:t>
+      </w:r>
+      <w:r>
+        <w:t xml:space="preserve"> Son los diferentes estados d</w:t>
+      </w:r>
+      <w:r>
+        <w:t>el juego.</w:t>
+      </w:r>
+    </w:p>
+    <w:p>
+      <w:pPr>
+        <w:pStyle w:val="Prrafodelista"/>
+        <w:numPr>
+          <w:ilvl w:val="0"/>
+          <w:numId w:val="4"/>
+        </w:numPr>
+      </w:pPr>
+      <w:r>
+        <w:rPr>
+          <w:b/>
+        </w:rPr>
+        <w:t>Player / Ball.</w:t>
+      </w:r>
+      <w:r>
+        <w:t xml:space="preserve"> Clases que hacen referencia a las entidades formadas por el “jugador” y las “bolas”.</w:t>
+      </w:r>
+    </w:p>
+    <w:p>
+      <w:pPr>
+        <w:pStyle w:val="Prrafodelista"/>
+        <w:numPr>
+          <w:ilvl w:val="0"/>
+          <w:numId w:val="4"/>
+        </w:numPr>
+      </w:pPr>
+      <w:proofErr w:type="spellStart"/>
+      <w:r>
+        <w:rPr>
+          <w:b/>
+        </w:rPr>
+        <w:t>BallsManager</w:t>
+      </w:r>
+      <w:proofErr w:type="spellEnd"/>
+      <w:r>
+        <w:rPr>
+          <w:b/>
+        </w:rPr>
+        <w:t>.</w:t>
+      </w:r>
+      <w:r>
+        <w:t xml:space="preserve"> Gestiona las bolas usando un “pool”.</w:t>
+      </w:r>
+    </w:p>
+    <w:p>
+      <w:pPr>
+        <w:rPr>
+          <w:noProof/>
+        </w:rPr>
+      </w:pPr>
+    </w:p>
+    <w:p/>
+    <w:p/>
+    <w:p/>
+    <w:p>
+      <w:pPr>
+        <w:pStyle w:val="Ttulo1"/>
         <w:rPr>
           <w:lang w:val="en-US"/>
         </w:rPr>
       </w:pPr>
-    </w:p>
-    <w:p>
-      <w:pPr>
+      <w:proofErr w:type="spellStart"/>
+      <w:r>
         <w:rPr>
           <w:lang w:val="en-US"/>
         </w:rPr>
-      </w:pPr>
-    </w:p>
-    <w:p>
-      <w:pPr>
-        <w:pStyle w:val="Ttulo1"/>
+        <w:lastRenderedPageBreak/>
+        <w:t>Partes</w:t>
+      </w:r>
+      <w:proofErr w:type="spellEnd"/>
+      <w:r>
         <w:rPr>
           <w:lang w:val="en-US"/>
         </w:rPr>
-      </w:pPr>
+        <w:t xml:space="preserve"> </w:t>
+      </w:r>
       <w:proofErr w:type="spellStart"/>
       <w:r>
         <w:rPr>
           <w:lang w:val="en-US"/>
         </w:rPr>
-        <w:t>Partes</w:t>
-      </w:r>
-      <w:proofErr w:type="spellEnd"/>
-      <w:r>
+        <w:t>opcionales</w:t>
+      </w:r>
+      <w:proofErr w:type="spellEnd"/>
+    </w:p>
+    <w:p>
+      <w:pPr>
+        <w:pStyle w:val="Prrafodelista"/>
+        <w:numPr>
+          <w:ilvl w:val="0"/>
+          <w:numId w:val="6"/>
+        </w:numPr>
         <w:rPr>
           <w:lang w:val="en-US"/>
         </w:rPr>
+      </w:pPr>
+      <w:proofErr w:type="spellStart"/>
+      <w:r>
+        <w:rPr>
+          <w:b/>
+          <w:lang w:val="en-US"/>
+        </w:rPr>
+        <w:t>Efectos</w:t>
+      </w:r>
+      <w:proofErr w:type="spellEnd"/>
+      <w:r>
+        <w:rPr>
+          <w:b/>
+          <w:lang w:val="en-US"/>
+        </w:rPr>
+        <w:t xml:space="preserve"> de </w:t>
+      </w:r>
+      <w:proofErr w:type="spellStart"/>
+      <w:r>
+        <w:rPr>
+          <w:b/>
+          <w:lang w:val="en-US"/>
+        </w:rPr>
+        <w:t>sonido</w:t>
+      </w:r>
+      <w:proofErr w:type="spellEnd"/>
+      <w:r>
+        <w:rPr>
+          <w:b/>
+          <w:lang w:val="en-US"/>
+        </w:rPr>
+        <w:t>.</w:t>
+      </w:r>
+      <w:r>
+        <w:rPr>
+          <w:lang w:val="en-US"/>
+        </w:rPr>
         <w:t xml:space="preserve"> </w:t>
       </w:r>
-      <w:proofErr w:type="spellStart"/>
-      <w:r>
+    </w:p>
+    <w:p>
+      <w:pPr>
+        <w:pStyle w:val="Prrafodelista"/>
+        <w:numPr>
+          <w:ilvl w:val="0"/>
+          <w:numId w:val="6"/>
+        </w:numPr>
+      </w:pPr>
+      <w:r>
+        <w:rPr>
+          <w:b/>
+        </w:rPr>
+        <w:t xml:space="preserve">Pantalla completa. </w:t>
+      </w:r>
+      <w:r>
+        <w:t>Funcionalidad solo d</w:t>
+      </w:r>
+      <w:r>
+        <w:t>isponible en PC. Se activa y desactiva con la tecla “F”. Está implementado en los “</w:t>
+      </w:r>
+      <w:proofErr w:type="spellStart"/>
+      <w:r>
+        <w:t>handleEvents</w:t>
+      </w:r>
+      <w:proofErr w:type="spellEnd"/>
+      <w:r>
+        <w:t xml:space="preserve">” de los </w:t>
+      </w:r>
+      <w:proofErr w:type="spellStart"/>
+      <w:r>
+        <w:t>GameState</w:t>
+      </w:r>
+      <w:proofErr w:type="spellEnd"/>
+      <w:r>
+        <w:t>. Se comprueba que la tecla pulsada es la “F” que tiene una id de 70, por lo que creemos que nunca se debería activar en Android en el caso de darle un uso normal a la aplicación.</w:t>
+      </w:r>
+    </w:p>
+    <w:p>
+      <w:pPr>
+        <w:pStyle w:val="Prrafodelista"/>
+        <w:numPr>
+          <w:ilvl w:val="0"/>
+          <w:numId w:val="6"/>
+        </w:numPr>
+      </w:pPr>
+      <w:r>
+        <w:rPr>
+          <w:b/>
+        </w:rPr>
+        <w:t xml:space="preserve">Teclado. </w:t>
+      </w:r>
+      <w:r>
+        <w:t>Está implementado en l</w:t>
+      </w:r>
+      <w:r>
+        <w:t xml:space="preserve">a clase </w:t>
+      </w:r>
+      <w:proofErr w:type="spellStart"/>
+      <w:r>
+        <w:rPr>
+          <w:i/>
+        </w:rPr>
+        <w:t>KeyboardListener</w:t>
+      </w:r>
+      <w:proofErr w:type="spellEnd"/>
+      <w:r>
+        <w:t>. Estos eventos se crean igual que con el ratón, por lo que se gestiona de la misma manera en los estados.</w:t>
+      </w:r>
+      <w:bookmarkStart w:id="0" w:name="_GoBack"/>
+      <w:bookmarkEnd w:id="0"/>
+    </w:p>
+    <w:p>
+      <w:pPr>
+        <w:pStyle w:val="Prrafodelista"/>
+        <w:numPr>
+          <w:ilvl w:val="0"/>
+          <w:numId w:val="6"/>
+        </w:numPr>
         <w:rPr>
           <w:lang w:val="en-US"/>
         </w:rPr>
-        <w:t>opcionales</w:t>
-      </w:r>
-      <w:proofErr w:type="spellEnd"/>
+      </w:pPr>
+      <w:proofErr w:type="spellStart"/>
+      <w:r>
+        <w:rPr>
+          <w:b/>
+          <w:lang w:val="en-US"/>
+        </w:rPr>
+        <w:t>Pausa</w:t>
+      </w:r>
+      <w:proofErr w:type="spellEnd"/>
+      <w:r>
+        <w:rPr>
+          <w:b/>
+          <w:lang w:val="en-US"/>
+        </w:rPr>
+        <w:t xml:space="preserve"> del </w:t>
+      </w:r>
+      <w:proofErr w:type="spellStart"/>
+      <w:r>
+        <w:rPr>
+          <w:b/>
+          <w:lang w:val="en-US"/>
+        </w:rPr>
+        <w:t>juego</w:t>
+      </w:r>
+      <w:proofErr w:type="spellEnd"/>
+      <w:r>
+        <w:rPr>
+          <w:b/>
+          <w:lang w:val="en-US"/>
+        </w:rPr>
+        <w:t>.</w:t>
+      </w:r>
     </w:p>
     <w:sectPr>
       <w:pgSz w:w="11906" w:h="16838"/>
@@ -801,6 +2052,458 @@
 <file path=word/numbering.xml><?xml version="1.0" encoding="utf-8"?>
 <w:numbering xmlns:wpc="http://schemas.microsoft.com/office/word/2010/wordprocessingCanvas" xmlns:cx="http://schemas.microsoft.com/office/drawing/2014/chartex" xmlns:cx1="http://schemas.microsoft.com/office/drawing/2015/9/8/chartex" xmlns:cx2="http://schemas.microsoft.com/office/drawing/2015/10/21/chartex" xmlns:cx3="http://schemas.microsoft.com/office/drawing/2016/5/9/chartex" xmlns:cx4="http://schemas.microsoft.com/office/drawing/2016/5/10/chartex" xmlns:cx5="http://schemas.microsoft.com/office/drawing/2016/5/11/chartex" xmlns:cx6="http://schemas.microsoft.com/office/drawing/2016/5/12/chartex" xmlns:cx7="http://schemas.microsoft.com/office/drawing/2016/5/13/chartex" xmlns:cx8="http://schemas.microsoft.com/office/drawing/2016/5/14/chartex" xmlns:mc="http://schemas.openxmlformats.org/markup-compatibility/2006" xmlns:aink="http://schemas.microsoft.com/office/drawing/2016/ink" xmlns:am3d="http://schemas.microsoft.com/office/drawing/2017/model3d" xmlns:o="urn:schemas-microsoft-com:office:office" xmlns:r="http://schemas.openxmlformats.org/officeDocument/2006/relationships" xmlns:m="http://schemas.openxmlformats.org/officeDocument/2006/math" xmlns:v="urn:schemas-microsoft-com:vml" xmlns:wp14="http://schemas.microsoft.com/office/word/2010/wordprocessingDrawing" xmlns:wp="http://schemas.openxmlformats.org/drawingml/2006/wordprocessingDrawing" xmlns:w10="urn:schemas-microsoft-com:office:word" xmlns:w="http://schemas.openxmlformats.org/wordprocessingml/2006/main" xmlns:w14="http://schemas.microsoft.com/office/word/2010/wordml" xmlns:w15="http://schemas.microsoft.com/office/word/2012/wordml" xmlns:w16cid="http://schemas.microsoft.com/office/word/2016/wordml/cid" xmlns:w16se="http://schemas.microsoft.com/office/word/2015/wordml/symex" xmlns:wpg="http://schemas.microsoft.com/office/word/2010/wordprocessingGroup" xmlns:wpi="http://schemas.microsoft.com/office/word/2010/wordprocessingInk" xmlns:wne="http://schemas.microsoft.com/office/word/2006/wordml" xmlns:wps="http://schemas.microsoft.com/office/word/2010/wordprocessingShape" mc:Ignorable="w14 w15 w16se w16cid wp14">
   <w:abstractNum w:abstractNumId="0" w15:restartNumberingAfterBreak="0">
+    <w:nsid w:val="13623A39"/>
+    <w:multiLevelType w:val="hybridMultilevel"/>
+    <w:tmpl w:val="BE2ACB3C"/>
+    <w:lvl w:ilvl="0" w:tplc="0C0A0001">
+      <w:start w:val="1"/>
+      <w:numFmt w:val="bullet"/>
+      <w:lvlText w:val=""/>
+      <w:lvlJc w:val="left"/>
+      <w:pPr>
+        <w:ind w:left="720" w:hanging="360"/>
+      </w:pPr>
+      <w:rPr>
+        <w:rFonts w:ascii="Symbol" w:hAnsi="Symbol" w:hint="default"/>
+      </w:rPr>
+    </w:lvl>
+    <w:lvl w:ilvl="1" w:tplc="0C0A0003" w:tentative="1">
+      <w:start w:val="1"/>
+      <w:numFmt w:val="bullet"/>
+      <w:lvlText w:val="o"/>
+      <w:lvlJc w:val="left"/>
+      <w:pPr>
+        <w:ind w:left="1440" w:hanging="360"/>
+      </w:pPr>
+      <w:rPr>
+        <w:rFonts w:ascii="Courier New" w:hAnsi="Courier New" w:cs="Courier New" w:hint="default"/>
+      </w:rPr>
+    </w:lvl>
+    <w:lvl w:ilvl="2" w:tplc="0C0A0005" w:tentative="1">
+      <w:start w:val="1"/>
+      <w:numFmt w:val="bullet"/>
+      <w:lvlText w:val=""/>
+      <w:lvlJc w:val="left"/>
+      <w:pPr>
+        <w:ind w:left="2160" w:hanging="360"/>
+      </w:pPr>
+      <w:rPr>
+        <w:rFonts w:ascii="Wingdings" w:hAnsi="Wingdings" w:hint="default"/>
+      </w:rPr>
+    </w:lvl>
+    <w:lvl w:ilvl="3" w:tplc="0C0A0001" w:tentative="1">
+      <w:start w:val="1"/>
+      <w:numFmt w:val="bullet"/>
+      <w:lvlText w:val=""/>
+      <w:lvlJc w:val="left"/>
+      <w:pPr>
+        <w:ind w:left="2880" w:hanging="360"/>
+      </w:pPr>
+      <w:rPr>
+        <w:rFonts w:ascii="Symbol" w:hAnsi="Symbol" w:hint="default"/>
+      </w:rPr>
+    </w:lvl>
+    <w:lvl w:ilvl="4" w:tplc="0C0A0003" w:tentative="1">
+      <w:start w:val="1"/>
+      <w:numFmt w:val="bullet"/>
+      <w:lvlText w:val="o"/>
+      <w:lvlJc w:val="left"/>
+      <w:pPr>
+        <w:ind w:left="3600" w:hanging="360"/>
+      </w:pPr>
+      <w:rPr>
+        <w:rFonts w:ascii="Courier New" w:hAnsi="Courier New" w:cs="Courier New" w:hint="default"/>
+      </w:rPr>
+    </w:lvl>
+    <w:lvl w:ilvl="5" w:tplc="0C0A0005" w:tentative="1">
+      <w:start w:val="1"/>
+      <w:numFmt w:val="bullet"/>
+      <w:lvlText w:val=""/>
+      <w:lvlJc w:val="left"/>
+      <w:pPr>
+        <w:ind w:left="4320" w:hanging="360"/>
+      </w:pPr>
+      <w:rPr>
+        <w:rFonts w:ascii="Wingdings" w:hAnsi="Wingdings" w:hint="default"/>
+      </w:rPr>
+    </w:lvl>
+    <w:lvl w:ilvl="6" w:tplc="0C0A0001" w:tentative="1">
+      <w:start w:val="1"/>
+      <w:numFmt w:val="bullet"/>
+      <w:lvlText w:val=""/>
+      <w:lvlJc w:val="left"/>
+      <w:pPr>
+        <w:ind w:left="5040" w:hanging="360"/>
+      </w:pPr>
+      <w:rPr>
+        <w:rFonts w:ascii="Symbol" w:hAnsi="Symbol" w:hint="default"/>
+      </w:rPr>
+    </w:lvl>
+    <w:lvl w:ilvl="7" w:tplc="0C0A0003" w:tentative="1">
+      <w:start w:val="1"/>
+      <w:numFmt w:val="bullet"/>
+      <w:lvlText w:val="o"/>
+      <w:lvlJc w:val="left"/>
+      <w:pPr>
+        <w:ind w:left="5760" w:hanging="360"/>
+      </w:pPr>
+      <w:rPr>
+        <w:rFonts w:ascii="Courier New" w:hAnsi="Courier New" w:cs="Courier New" w:hint="default"/>
+      </w:rPr>
+    </w:lvl>
+    <w:lvl w:ilvl="8" w:tplc="0C0A0005" w:tentative="1">
+      <w:start w:val="1"/>
+      <w:numFmt w:val="bullet"/>
+      <w:lvlText w:val=""/>
+      <w:lvlJc w:val="left"/>
+      <w:pPr>
+        <w:ind w:left="6480" w:hanging="360"/>
+      </w:pPr>
+      <w:rPr>
+        <w:rFonts w:ascii="Wingdings" w:hAnsi="Wingdings" w:hint="default"/>
+      </w:rPr>
+    </w:lvl>
+  </w:abstractNum>
+  <w:abstractNum w:abstractNumId="1" w15:restartNumberingAfterBreak="0">
+    <w:nsid w:val="27953243"/>
+    <w:multiLevelType w:val="hybridMultilevel"/>
+    <w:tmpl w:val="F3BC2B18"/>
+    <w:lvl w:ilvl="0" w:tplc="0C0A0001">
+      <w:start w:val="1"/>
+      <w:numFmt w:val="bullet"/>
+      <w:lvlText w:val=""/>
+      <w:lvlJc w:val="left"/>
+      <w:pPr>
+        <w:ind w:left="720" w:hanging="360"/>
+      </w:pPr>
+      <w:rPr>
+        <w:rFonts w:ascii="Symbol" w:hAnsi="Symbol" w:hint="default"/>
+      </w:rPr>
+    </w:lvl>
+    <w:lvl w:ilvl="1" w:tplc="0C0A0003" w:tentative="1">
+      <w:start w:val="1"/>
+      <w:numFmt w:val="bullet"/>
+      <w:lvlText w:val="o"/>
+      <w:lvlJc w:val="left"/>
+      <w:pPr>
+        <w:ind w:left="1440" w:hanging="360"/>
+      </w:pPr>
+      <w:rPr>
+        <w:rFonts w:ascii="Courier New" w:hAnsi="Courier New" w:cs="Courier New" w:hint="default"/>
+      </w:rPr>
+    </w:lvl>
+    <w:lvl w:ilvl="2" w:tplc="0C0A0005" w:tentative="1">
+      <w:start w:val="1"/>
+      <w:numFmt w:val="bullet"/>
+      <w:lvlText w:val=""/>
+      <w:lvlJc w:val="left"/>
+      <w:pPr>
+        <w:ind w:left="2160" w:hanging="360"/>
+      </w:pPr>
+      <w:rPr>
+        <w:rFonts w:ascii="Wingdings" w:hAnsi="Wingdings" w:hint="default"/>
+      </w:rPr>
+    </w:lvl>
+    <w:lvl w:ilvl="3" w:tplc="0C0A0001" w:tentative="1">
+      <w:start w:val="1"/>
+      <w:numFmt w:val="bullet"/>
+      <w:lvlText w:val=""/>
+      <w:lvlJc w:val="left"/>
+      <w:pPr>
+        <w:ind w:left="2880" w:hanging="360"/>
+      </w:pPr>
+      <w:rPr>
+        <w:rFonts w:ascii="Symbol" w:hAnsi="Symbol" w:hint="default"/>
+      </w:rPr>
+    </w:lvl>
+    <w:lvl w:ilvl="4" w:tplc="0C0A0003" w:tentative="1">
+      <w:start w:val="1"/>
+      <w:numFmt w:val="bullet"/>
+      <w:lvlText w:val="o"/>
+      <w:lvlJc w:val="left"/>
+      <w:pPr>
+        <w:ind w:left="3600" w:hanging="360"/>
+      </w:pPr>
+      <w:rPr>
+        <w:rFonts w:ascii="Courier New" w:hAnsi="Courier New" w:cs="Courier New" w:hint="default"/>
+      </w:rPr>
+    </w:lvl>
+    <w:lvl w:ilvl="5" w:tplc="0C0A0005" w:tentative="1">
+      <w:start w:val="1"/>
+      <w:numFmt w:val="bullet"/>
+      <w:lvlText w:val=""/>
+      <w:lvlJc w:val="left"/>
+      <w:pPr>
+        <w:ind w:left="4320" w:hanging="360"/>
+      </w:pPr>
+      <w:rPr>
+        <w:rFonts w:ascii="Wingdings" w:hAnsi="Wingdings" w:hint="default"/>
+      </w:rPr>
+    </w:lvl>
+    <w:lvl w:ilvl="6" w:tplc="0C0A0001" w:tentative="1">
+      <w:start w:val="1"/>
+      <w:numFmt w:val="bullet"/>
+      <w:lvlText w:val=""/>
+      <w:lvlJc w:val="left"/>
+      <w:pPr>
+        <w:ind w:left="5040" w:hanging="360"/>
+      </w:pPr>
+      <w:rPr>
+        <w:rFonts w:ascii="Symbol" w:hAnsi="Symbol" w:hint="default"/>
+      </w:rPr>
+    </w:lvl>
+    <w:lvl w:ilvl="7" w:tplc="0C0A0003" w:tentative="1">
+      <w:start w:val="1"/>
+      <w:numFmt w:val="bullet"/>
+      <w:lvlText w:val="o"/>
+      <w:lvlJc w:val="left"/>
+      <w:pPr>
+        <w:ind w:left="5760" w:hanging="360"/>
+      </w:pPr>
+      <w:rPr>
+        <w:rFonts w:ascii="Courier New" w:hAnsi="Courier New" w:cs="Courier New" w:hint="default"/>
+      </w:rPr>
+    </w:lvl>
+    <w:lvl w:ilvl="8" w:tplc="0C0A0005" w:tentative="1">
+      <w:start w:val="1"/>
+      <w:numFmt w:val="bullet"/>
+      <w:lvlText w:val=""/>
+      <w:lvlJc w:val="left"/>
+      <w:pPr>
+        <w:ind w:left="6480" w:hanging="360"/>
+      </w:pPr>
+      <w:rPr>
+        <w:rFonts w:ascii="Wingdings" w:hAnsi="Wingdings" w:hint="default"/>
+      </w:rPr>
+    </w:lvl>
+  </w:abstractNum>
+  <w:abstractNum w:abstractNumId="2" w15:restartNumberingAfterBreak="0">
+    <w:nsid w:val="30D06540"/>
+    <w:multiLevelType w:val="hybridMultilevel"/>
+    <w:tmpl w:val="467EB232"/>
+    <w:lvl w:ilvl="0" w:tplc="0C0A0001">
+      <w:start w:val="1"/>
+      <w:numFmt w:val="bullet"/>
+      <w:lvlText w:val=""/>
+      <w:lvlJc w:val="left"/>
+      <w:pPr>
+        <w:ind w:left="720" w:hanging="360"/>
+      </w:pPr>
+      <w:rPr>
+        <w:rFonts w:ascii="Symbol" w:hAnsi="Symbol" w:hint="default"/>
+      </w:rPr>
+    </w:lvl>
+    <w:lvl w:ilvl="1" w:tplc="0C0A0003" w:tentative="1">
+      <w:start w:val="1"/>
+      <w:numFmt w:val="bullet"/>
+      <w:lvlText w:val="o"/>
+      <w:lvlJc w:val="left"/>
+      <w:pPr>
+        <w:ind w:left="1440" w:hanging="360"/>
+      </w:pPr>
+      <w:rPr>
+        <w:rFonts w:ascii="Courier New" w:hAnsi="Courier New" w:cs="Courier New" w:hint="default"/>
+      </w:rPr>
+    </w:lvl>
+    <w:lvl w:ilvl="2" w:tplc="0C0A0005" w:tentative="1">
+      <w:start w:val="1"/>
+      <w:numFmt w:val="bullet"/>
+      <w:lvlText w:val=""/>
+      <w:lvlJc w:val="left"/>
+      <w:pPr>
+        <w:ind w:left="2160" w:hanging="360"/>
+      </w:pPr>
+      <w:rPr>
+        <w:rFonts w:ascii="Wingdings" w:hAnsi="Wingdings" w:hint="default"/>
+      </w:rPr>
+    </w:lvl>
+    <w:lvl w:ilvl="3" w:tplc="0C0A0001" w:tentative="1">
+      <w:start w:val="1"/>
+      <w:numFmt w:val="bullet"/>
+      <w:lvlText w:val=""/>
+      <w:lvlJc w:val="left"/>
+      <w:pPr>
+        <w:ind w:left="2880" w:hanging="360"/>
+      </w:pPr>
+      <w:rPr>
+        <w:rFonts w:ascii="Symbol" w:hAnsi="Symbol" w:hint="default"/>
+      </w:rPr>
+    </w:lvl>
+    <w:lvl w:ilvl="4" w:tplc="0C0A0003" w:tentative="1">
+      <w:start w:val="1"/>
+      <w:numFmt w:val="bullet"/>
+      <w:lvlText w:val="o"/>
+      <w:lvlJc w:val="left"/>
+      <w:pPr>
+        <w:ind w:left="3600" w:hanging="360"/>
+      </w:pPr>
+      <w:rPr>
+        <w:rFonts w:ascii="Courier New" w:hAnsi="Courier New" w:cs="Courier New" w:hint="default"/>
+      </w:rPr>
+    </w:lvl>
+    <w:lvl w:ilvl="5" w:tplc="0C0A0005" w:tentative="1">
+      <w:start w:val="1"/>
+      <w:numFmt w:val="bullet"/>
+      <w:lvlText w:val=""/>
+      <w:lvlJc w:val="left"/>
+      <w:pPr>
+        <w:ind w:left="4320" w:hanging="360"/>
+      </w:pPr>
+      <w:rPr>
+        <w:rFonts w:ascii="Wingdings" w:hAnsi="Wingdings" w:hint="default"/>
+      </w:rPr>
+    </w:lvl>
+    <w:lvl w:ilvl="6" w:tplc="0C0A0001" w:tentative="1">
+      <w:start w:val="1"/>
+      <w:numFmt w:val="bullet"/>
+      <w:lvlText w:val=""/>
+      <w:lvlJc w:val="left"/>
+      <w:pPr>
+        <w:ind w:left="5040" w:hanging="360"/>
+      </w:pPr>
+      <w:rPr>
+        <w:rFonts w:ascii="Symbol" w:hAnsi="Symbol" w:hint="default"/>
+      </w:rPr>
+    </w:lvl>
+    <w:lvl w:ilvl="7" w:tplc="0C0A0003" w:tentative="1">
+      <w:start w:val="1"/>
+      <w:numFmt w:val="bullet"/>
+      <w:lvlText w:val="o"/>
+      <w:lvlJc w:val="left"/>
+      <w:pPr>
+        <w:ind w:left="5760" w:hanging="360"/>
+      </w:pPr>
+      <w:rPr>
+        <w:rFonts w:ascii="Courier New" w:hAnsi="Courier New" w:cs="Courier New" w:hint="default"/>
+      </w:rPr>
+    </w:lvl>
+    <w:lvl w:ilvl="8" w:tplc="0C0A0005" w:tentative="1">
+      <w:start w:val="1"/>
+      <w:numFmt w:val="bullet"/>
+      <w:lvlText w:val=""/>
+      <w:lvlJc w:val="left"/>
+      <w:pPr>
+        <w:ind w:left="6480" w:hanging="360"/>
+      </w:pPr>
+      <w:rPr>
+        <w:rFonts w:ascii="Wingdings" w:hAnsi="Wingdings" w:hint="default"/>
+      </w:rPr>
+    </w:lvl>
+  </w:abstractNum>
+  <w:abstractNum w:abstractNumId="3" w15:restartNumberingAfterBreak="0">
+    <w:nsid w:val="3C177CF4"/>
+    <w:multiLevelType w:val="hybridMultilevel"/>
+    <w:tmpl w:val="D5DAC892"/>
+    <w:lvl w:ilvl="0" w:tplc="0C0A0001">
+      <w:start w:val="1"/>
+      <w:numFmt w:val="bullet"/>
+      <w:lvlText w:val=""/>
+      <w:lvlJc w:val="left"/>
+      <w:pPr>
+        <w:ind w:left="720" w:hanging="360"/>
+      </w:pPr>
+      <w:rPr>
+        <w:rFonts w:ascii="Symbol" w:hAnsi="Symbol" w:hint="default"/>
+      </w:rPr>
+    </w:lvl>
+    <w:lvl w:ilvl="1" w:tplc="0C0A0003" w:tentative="1">
+      <w:start w:val="1"/>
+      <w:numFmt w:val="bullet"/>
+      <w:lvlText w:val="o"/>
+      <w:lvlJc w:val="left"/>
+      <w:pPr>
+        <w:ind w:left="1440" w:hanging="360"/>
+      </w:pPr>
+      <w:rPr>
+        <w:rFonts w:ascii="Courier New" w:hAnsi="Courier New" w:cs="Courier New" w:hint="default"/>
+      </w:rPr>
+    </w:lvl>
+    <w:lvl w:ilvl="2" w:tplc="0C0A0005" w:tentative="1">
+      <w:start w:val="1"/>
+      <w:numFmt w:val="bullet"/>
+      <w:lvlText w:val=""/>
+      <w:lvlJc w:val="left"/>
+      <w:pPr>
+        <w:ind w:left="2160" w:hanging="360"/>
+      </w:pPr>
+      <w:rPr>
+        <w:rFonts w:ascii="Wingdings" w:hAnsi="Wingdings" w:hint="default"/>
+      </w:rPr>
+    </w:lvl>
+    <w:lvl w:ilvl="3" w:tplc="0C0A0001" w:tentative="1">
+      <w:start w:val="1"/>
+      <w:numFmt w:val="bullet"/>
+      <w:lvlText w:val=""/>
+      <w:lvlJc w:val="left"/>
+      <w:pPr>
+        <w:ind w:left="2880" w:hanging="360"/>
+      </w:pPr>
+      <w:rPr>
+        <w:rFonts w:ascii="Symbol" w:hAnsi="Symbol" w:hint="default"/>
+      </w:rPr>
+    </w:lvl>
+    <w:lvl w:ilvl="4" w:tplc="0C0A0003" w:tentative="1">
+      <w:start w:val="1"/>
+      <w:numFmt w:val="bullet"/>
+      <w:lvlText w:val="o"/>
+      <w:lvlJc w:val="left"/>
+      <w:pPr>
+        <w:ind w:left="3600" w:hanging="360"/>
+      </w:pPr>
+      <w:rPr>
+        <w:rFonts w:ascii="Courier New" w:hAnsi="Courier New" w:cs="Courier New" w:hint="default"/>
+      </w:rPr>
+    </w:lvl>
+    <w:lvl w:ilvl="5" w:tplc="0C0A0005" w:tentative="1">
+      <w:start w:val="1"/>
+      <w:numFmt w:val="bullet"/>
+      <w:lvlText w:val=""/>
+      <w:lvlJc w:val="left"/>
+      <w:pPr>
+        <w:ind w:left="4320" w:hanging="360"/>
+      </w:pPr>
+      <w:rPr>
+        <w:rFonts w:ascii="Wingdings" w:hAnsi="Wingdings" w:hint="default"/>
+      </w:rPr>
+    </w:lvl>
+    <w:lvl w:ilvl="6" w:tplc="0C0A0001" w:tentative="1">
+      <w:start w:val="1"/>
+      <w:numFmt w:val="bullet"/>
+      <w:lvlText w:val=""/>
+      <w:lvlJc w:val="left"/>
+      <w:pPr>
+        <w:ind w:left="5040" w:hanging="360"/>
+      </w:pPr>
+      <w:rPr>
+        <w:rFonts w:ascii="Symbol" w:hAnsi="Symbol" w:hint="default"/>
+      </w:rPr>
+    </w:lvl>
+    <w:lvl w:ilvl="7" w:tplc="0C0A0003" w:tentative="1">
+      <w:start w:val="1"/>
+      <w:numFmt w:val="bullet"/>
+      <w:lvlText w:val="o"/>
+      <w:lvlJc w:val="left"/>
+      <w:pPr>
+        <w:ind w:left="5760" w:hanging="360"/>
+      </w:pPr>
+      <w:rPr>
+        <w:rFonts w:ascii="Courier New" w:hAnsi="Courier New" w:cs="Courier New" w:hint="default"/>
+      </w:rPr>
+    </w:lvl>
+    <w:lvl w:ilvl="8" w:tplc="0C0A0005" w:tentative="1">
+      <w:start w:val="1"/>
+      <w:numFmt w:val="bullet"/>
+      <w:lvlText w:val=""/>
+      <w:lvlJc w:val="left"/>
+      <w:pPr>
+        <w:ind w:left="6480" w:hanging="360"/>
+      </w:pPr>
+      <w:rPr>
+        <w:rFonts w:ascii="Wingdings" w:hAnsi="Wingdings" w:hint="default"/>
+      </w:rPr>
+    </w:lvl>
+  </w:abstractNum>
+  <w:abstractNum w:abstractNumId="4" w15:restartNumberingAfterBreak="0">
     <w:nsid w:val="49F33B1E"/>
     <w:multiLevelType w:val="hybridMultilevel"/>
     <w:tmpl w:val="59C20272"/>
@@ -913,8 +2616,136 @@
       </w:rPr>
     </w:lvl>
   </w:abstractNum>
+  <w:abstractNum w:abstractNumId="5" w15:restartNumberingAfterBreak="0">
+    <w:nsid w:val="5FD130AC"/>
+    <w:multiLevelType w:val="hybridMultilevel"/>
+    <w:tmpl w:val="E8BC2F98"/>
+    <w:lvl w:ilvl="0" w:tplc="0C0A0001">
+      <w:start w:val="1"/>
+      <w:numFmt w:val="bullet"/>
+      <w:lvlText w:val=""/>
+      <w:lvlJc w:val="left"/>
+      <w:pPr>
+        <w:ind w:left="720" w:hanging="360"/>
+      </w:pPr>
+      <w:rPr>
+        <w:rFonts w:ascii="Symbol" w:hAnsi="Symbol" w:hint="default"/>
+      </w:rPr>
+    </w:lvl>
+    <w:lvl w:ilvl="1" w:tplc="0C0A0003" w:tentative="1">
+      <w:start w:val="1"/>
+      <w:numFmt w:val="bullet"/>
+      <w:lvlText w:val="o"/>
+      <w:lvlJc w:val="left"/>
+      <w:pPr>
+        <w:ind w:left="1440" w:hanging="360"/>
+      </w:pPr>
+      <w:rPr>
+        <w:rFonts w:ascii="Courier New" w:hAnsi="Courier New" w:cs="Courier New" w:hint="default"/>
+      </w:rPr>
+    </w:lvl>
+    <w:lvl w:ilvl="2" w:tplc="0C0A0005" w:tentative="1">
+      <w:start w:val="1"/>
+      <w:numFmt w:val="bullet"/>
+      <w:lvlText w:val=""/>
+      <w:lvlJc w:val="left"/>
+      <w:pPr>
+        <w:ind w:left="2160" w:hanging="360"/>
+      </w:pPr>
+      <w:rPr>
+        <w:rFonts w:ascii="Wingdings" w:hAnsi="Wingdings" w:hint="default"/>
+      </w:rPr>
+    </w:lvl>
+    <w:lvl w:ilvl="3" w:tplc="0C0A0001" w:tentative="1">
+      <w:start w:val="1"/>
+      <w:numFmt w:val="bullet"/>
+      <w:lvlText w:val=""/>
+      <w:lvlJc w:val="left"/>
+      <w:pPr>
+        <w:ind w:left="2880" w:hanging="360"/>
+      </w:pPr>
+      <w:rPr>
+        <w:rFonts w:ascii="Symbol" w:hAnsi="Symbol" w:hint="default"/>
+      </w:rPr>
+    </w:lvl>
+    <w:lvl w:ilvl="4" w:tplc="0C0A0003" w:tentative="1">
+      <w:start w:val="1"/>
+      <w:numFmt w:val="bullet"/>
+      <w:lvlText w:val="o"/>
+      <w:lvlJc w:val="left"/>
+      <w:pPr>
+        <w:ind w:left="3600" w:hanging="360"/>
+      </w:pPr>
+      <w:rPr>
+        <w:rFonts w:ascii="Courier New" w:hAnsi="Courier New" w:cs="Courier New" w:hint="default"/>
+      </w:rPr>
+    </w:lvl>
+    <w:lvl w:ilvl="5" w:tplc="0C0A0005" w:tentative="1">
+      <w:start w:val="1"/>
+      <w:numFmt w:val="bullet"/>
+      <w:lvlText w:val=""/>
+      <w:lvlJc w:val="left"/>
+      <w:pPr>
+        <w:ind w:left="4320" w:hanging="360"/>
+      </w:pPr>
+      <w:rPr>
+        <w:rFonts w:ascii="Wingdings" w:hAnsi="Wingdings" w:hint="default"/>
+      </w:rPr>
+    </w:lvl>
+    <w:lvl w:ilvl="6" w:tplc="0C0A0001" w:tentative="1">
+      <w:start w:val="1"/>
+      <w:numFmt w:val="bullet"/>
+      <w:lvlText w:val=""/>
+      <w:lvlJc w:val="left"/>
+      <w:pPr>
+        <w:ind w:left="5040" w:hanging="360"/>
+      </w:pPr>
+      <w:rPr>
+        <w:rFonts w:ascii="Symbol" w:hAnsi="Symbol" w:hint="default"/>
+      </w:rPr>
+    </w:lvl>
+    <w:lvl w:ilvl="7" w:tplc="0C0A0003" w:tentative="1">
+      <w:start w:val="1"/>
+      <w:numFmt w:val="bullet"/>
+      <w:lvlText w:val="o"/>
+      <w:lvlJc w:val="left"/>
+      <w:pPr>
+        <w:ind w:left="5760" w:hanging="360"/>
+      </w:pPr>
+      <w:rPr>
+        <w:rFonts w:ascii="Courier New" w:hAnsi="Courier New" w:cs="Courier New" w:hint="default"/>
+      </w:rPr>
+    </w:lvl>
+    <w:lvl w:ilvl="8" w:tplc="0C0A0005" w:tentative="1">
+      <w:start w:val="1"/>
+      <w:numFmt w:val="bullet"/>
+      <w:lvlText w:val=""/>
+      <w:lvlJc w:val="left"/>
+      <w:pPr>
+        <w:ind w:left="6480" w:hanging="360"/>
+      </w:pPr>
+      <w:rPr>
+        <w:rFonts w:ascii="Wingdings" w:hAnsi="Wingdings" w:hint="default"/>
+      </w:rPr>
+    </w:lvl>
+  </w:abstractNum>
   <w:num w:numId="1">
+    <w:abstractNumId w:val="4"/>
+  </w:num>
+  <w:num w:numId="2">
+    <w:abstractNumId w:val="1"/>
+  </w:num>
+  <w:num w:numId="3">
+    <w:abstractNumId w:val="2"/>
+  </w:num>
+  <w:num w:numId="4">
+    <w:abstractNumId w:val="5"/>
+  </w:num>
+  <w:num w:numId="5">
     <w:abstractNumId w:val="0"/>
+  </w:num>
+  <w:num w:numId="6">
+    <w:abstractNumId w:val="3"/>
   </w:num>
 </w:numbering>
 </file>
@@ -1527,7 +3358,6 @@
   <w:style w:type="character" w:default="1" w:styleId="Fuentedeprrafopredeter">
     <w:name w:val="Default Paragraph Font"/>
     <w:uiPriority w:val="1"/>
-    <w:semiHidden/>
     <w:unhideWhenUsed/>
   </w:style>
   <w:style w:type="table" w:default="1" w:styleId="Tablanormal">

</xml_diff>

<commit_message>
Comentado audio , sound y music y terminada? memoria
</commit_message>
<xml_diff>
--- a/MemoriaTécnicaPractica1/MemoriaTécnica.docx
+++ b/MemoriaTécnicaPractica1/MemoriaTécnica.docx
@@ -218,11 +218,9 @@
       <w:pPr>
         <w:pStyle w:val="Ttulo2"/>
       </w:pPr>
-      <w:proofErr w:type="spellStart"/>
       <w:r>
         <w:t>Engine</w:t>
       </w:r>
-      <w:proofErr w:type="spellEnd"/>
     </w:p>
     <w:p>
       <w:pPr>
@@ -324,19 +322,11 @@
           </wp:anchor>
         </w:drawing>
       </w:r>
-      <w:proofErr w:type="spellStart"/>
-      <w:r>
-        <w:rPr>
-          <w:b/>
-        </w:rPr>
-        <w:t>AbstractGraphics</w:t>
-      </w:r>
-      <w:proofErr w:type="spellEnd"/>
-      <w:r>
-        <w:rPr>
-          <w:b/>
-        </w:rPr>
-        <w:t xml:space="preserve"> </w:t>
+      <w:r>
+        <w:rPr>
+          <w:b/>
+        </w:rPr>
+        <w:t xml:space="preserve">AbstractGraphics </w:t>
       </w:r>
       <w:r>
         <w:rPr>
@@ -353,14 +343,12 @@
       <w:r>
         <w:t xml:space="preserve">Implementa la interfaz </w:t>
       </w:r>
-      <w:proofErr w:type="spellStart"/>
       <w:r>
         <w:rPr>
           <w:i/>
         </w:rPr>
         <w:t>Graphics</w:t>
       </w:r>
-      <w:proofErr w:type="spellEnd"/>
       <w:r>
         <w:rPr>
           <w:i/>
@@ -389,14 +377,33 @@
           <w:u w:val="single"/>
         </w:rPr>
       </w:pPr>
-      <w:proofErr w:type="spellStart"/>
-      <w:r>
-        <w:rPr>
-          <w:b/>
-        </w:rPr>
-        <w:t>AbstractInput</w:t>
-      </w:r>
-      <w:proofErr w:type="spellEnd"/>
+      <w:r>
+        <w:rPr>
+          <w:b/>
+        </w:rPr>
+        <w:t xml:space="preserve">AbstractInput </w:t>
+      </w:r>
+      <w:r>
+        <w:rPr>
+          <w:i/>
+        </w:rPr>
+        <w:t>(clase abstracta)</w:t>
+      </w:r>
+      <w:r>
+        <w:rPr>
+          <w:b/>
+        </w:rPr>
+        <w:t xml:space="preserve">. </w:t>
+      </w:r>
+      <w:r>
+        <w:t xml:space="preserve">Implementa la interfaz </w:t>
+      </w:r>
+      <w:r>
+        <w:rPr>
+          <w:i/>
+        </w:rPr>
+        <w:t>Input</w:t>
+      </w:r>
       <w:r>
         <w:rPr>
           <w:b/>
@@ -404,42 +411,7 @@
         <w:t xml:space="preserve"> </w:t>
       </w:r>
       <w:r>
-        <w:rPr>
-          <w:i/>
-        </w:rPr>
-        <w:t>(clase abstracta)</w:t>
-      </w:r>
-      <w:r>
-        <w:rPr>
-          <w:b/>
-        </w:rPr>
-        <w:t xml:space="preserve">. </w:t>
-      </w:r>
-      <w:r>
-        <w:t xml:space="preserve">Implementa la interfaz </w:t>
-      </w:r>
-      <w:r>
-        <w:rPr>
-          <w:i/>
-        </w:rPr>
-        <w:t>Input</w:t>
-      </w:r>
-      <w:r>
-        <w:rPr>
-          <w:b/>
-        </w:rPr>
-        <w:t xml:space="preserve"> </w:t>
-      </w:r>
-      <w:r>
-        <w:t xml:space="preserve">y se encarga de añadir eventos a la lista de </w:t>
-      </w:r>
-      <w:proofErr w:type="spellStart"/>
-      <w:r>
-        <w:t>TouchEvents</w:t>
-      </w:r>
-      <w:proofErr w:type="spellEnd"/>
-      <w:r>
-        <w:t>. Además, devuelve la lista manteniendo la concurrencia en la aplicación al realizar ambas acciones.</w:t>
+        <w:t>y se encarga de añadir eventos a la lista de TouchEvents. Además, devuelve la lista manteniendo la concurrencia en la aplicación al realizar ambas acciones.</w:t>
       </w:r>
     </w:p>
     <w:p>
@@ -494,19 +466,11 @@
           <w:u w:val="single"/>
         </w:rPr>
       </w:pPr>
-      <w:proofErr w:type="spellStart"/>
-      <w:r>
-        <w:rPr>
-          <w:b/>
-        </w:rPr>
-        <w:t>Button</w:t>
-      </w:r>
-      <w:proofErr w:type="spellEnd"/>
-      <w:r>
-        <w:rPr>
-          <w:b/>
-        </w:rPr>
-        <w:t xml:space="preserve">. </w:t>
+      <w:r>
+        <w:rPr>
+          <w:b/>
+        </w:rPr>
+        <w:t xml:space="preserve">Button. </w:t>
       </w:r>
       <w:r>
         <w:t xml:space="preserve">Hace referencia a un botón de la aplicación, es representado por un </w:t>
@@ -533,19 +497,11 @@
           <w:u w:val="single"/>
         </w:rPr>
       </w:pPr>
-      <w:proofErr w:type="spellStart"/>
-      <w:r>
-        <w:rPr>
-          <w:b/>
-        </w:rPr>
-        <w:t>Game</w:t>
-      </w:r>
-      <w:proofErr w:type="spellEnd"/>
-      <w:r>
-        <w:rPr>
-          <w:b/>
-        </w:rPr>
-        <w:t xml:space="preserve"> </w:t>
+      <w:r>
+        <w:rPr>
+          <w:b/>
+        </w:rPr>
+        <w:t xml:space="preserve">Game </w:t>
       </w:r>
       <w:r>
         <w:rPr>
@@ -574,25 +530,21 @@
       <w:r>
         <w:t xml:space="preserve">Mantiene las instancias de </w:t>
       </w:r>
-      <w:proofErr w:type="spellStart"/>
       <w:r>
         <w:rPr>
           <w:i/>
         </w:rPr>
         <w:t>GameStateManager</w:t>
       </w:r>
-      <w:proofErr w:type="spellEnd"/>
       <w:r>
         <w:t xml:space="preserve">, </w:t>
       </w:r>
-      <w:proofErr w:type="spellStart"/>
       <w:r>
         <w:rPr>
           <w:i/>
         </w:rPr>
         <w:t>Graphics</w:t>
       </w:r>
-      <w:proofErr w:type="spellEnd"/>
       <w:r>
         <w:t xml:space="preserve">, </w:t>
       </w:r>
@@ -612,8 +564,13 @@
         <w:t>Audio</w:t>
       </w:r>
       <w:r>
-        <w:t>. Contiene el método para poner la pantalla completa (solo funcional en PC).</w:t>
-      </w:r>
+        <w:t>. Contiene el método para poner la pantalla completa (solo funcional en PC)</w:t>
+      </w:r>
+      <w:r>
+        <w:t xml:space="preserve"> y libera los recursos al cerrar la aplicación.</w:t>
+      </w:r>
+      <w:bookmarkStart w:id="0" w:name="_GoBack"/>
+      <w:bookmarkEnd w:id="0"/>
     </w:p>
     <w:p>
       <w:pPr>
@@ -627,19 +584,11 @@
           <w:u w:val="single"/>
         </w:rPr>
       </w:pPr>
-      <w:proofErr w:type="spellStart"/>
-      <w:r>
-        <w:rPr>
-          <w:b/>
-        </w:rPr>
-        <w:t>GameState</w:t>
-      </w:r>
-      <w:proofErr w:type="spellEnd"/>
-      <w:r>
-        <w:rPr>
-          <w:b/>
-        </w:rPr>
-        <w:t xml:space="preserve"> </w:t>
+      <w:r>
+        <w:rPr>
+          <w:b/>
+        </w:rPr>
+        <w:t xml:space="preserve">GameState </w:t>
       </w:r>
       <w:r>
         <w:rPr>
@@ -675,19 +624,11 @@
           <w:u w:val="single"/>
         </w:rPr>
       </w:pPr>
-      <w:proofErr w:type="spellStart"/>
-      <w:r>
-        <w:rPr>
-          <w:b/>
-        </w:rPr>
-        <w:t>GameStateManager</w:t>
-      </w:r>
-      <w:proofErr w:type="spellEnd"/>
-      <w:r>
-        <w:rPr>
-          <w:b/>
-        </w:rPr>
-        <w:t>.</w:t>
+      <w:r>
+        <w:rPr>
+          <w:b/>
+        </w:rPr>
+        <w:t>GameStateManager.</w:t>
       </w:r>
       <w:r>
         <w:rPr>
@@ -711,60 +652,48 @@
           <w:u w:val="single"/>
         </w:rPr>
       </w:pPr>
-      <w:proofErr w:type="spellStart"/>
-      <w:r>
-        <w:rPr>
-          <w:b/>
+      <w:r>
+        <w:rPr>
+          <w:b/>
+        </w:rPr>
+        <w:t xml:space="preserve">Graphics </w:t>
+      </w:r>
+      <w:r>
+        <w:rPr>
+          <w:i/>
+        </w:rPr>
+        <w:t>(interfaz)</w:t>
+      </w:r>
+      <w:r>
+        <w:rPr>
+          <w:b/>
+        </w:rPr>
+        <w:t>.</w:t>
+      </w:r>
+      <w:r>
+        <w:rPr>
+          <w:b/>
+        </w:rPr>
+        <w:t xml:space="preserve"> </w:t>
+      </w:r>
+      <w:r>
+        <w:t xml:space="preserve">Interfaz que será implementada por </w:t>
+      </w:r>
+      <w:r>
+        <w:rPr>
+          <w:i/>
+        </w:rPr>
+        <w:t>AbstractGraphics</w:t>
+      </w:r>
+      <w:r>
+        <w:t xml:space="preserve"> para el escalado y por las respectivas clases de </w:t>
+      </w:r>
+      <w:r>
+        <w:rPr>
+          <w:i/>
         </w:rPr>
         <w:t>Graphics</w:t>
       </w:r>
-      <w:proofErr w:type="spellEnd"/>
-      <w:r>
-        <w:rPr>
-          <w:b/>
-        </w:rPr>
-        <w:t xml:space="preserve"> </w:t>
-      </w:r>
-      <w:r>
-        <w:rPr>
-          <w:i/>
-        </w:rPr>
-        <w:t>(interfaz)</w:t>
-      </w:r>
-      <w:r>
-        <w:rPr>
-          <w:b/>
-        </w:rPr>
-        <w:t>.</w:t>
-      </w:r>
-      <w:r>
-        <w:rPr>
-          <w:b/>
-        </w:rPr>
-        <w:t xml:space="preserve"> </w:t>
-      </w:r>
-      <w:r>
-        <w:t xml:space="preserve">Interfaz que será implementada por </w:t>
-      </w:r>
-      <w:proofErr w:type="spellStart"/>
-      <w:r>
-        <w:rPr>
-          <w:i/>
-        </w:rPr>
-        <w:t>AbstractGraphics</w:t>
-      </w:r>
-      <w:proofErr w:type="spellEnd"/>
-      <w:r>
-        <w:t xml:space="preserve"> para el escalado y por las respectivas clases de </w:t>
-      </w:r>
-      <w:proofErr w:type="spellStart"/>
-      <w:r>
-        <w:rPr>
-          <w:i/>
-        </w:rPr>
-        <w:t>Graphics</w:t>
-      </w:r>
-      <w:proofErr w:type="spellEnd"/>
       <w:r>
         <w:t xml:space="preserve"> de cada plataforma para la carga de imágenes y pintado.</w:t>
       </w:r>
@@ -781,19 +710,11 @@
           <w:u w:val="single"/>
         </w:rPr>
       </w:pPr>
-      <w:proofErr w:type="spellStart"/>
-      <w:r>
-        <w:rPr>
-          <w:b/>
-        </w:rPr>
-        <w:t>Image</w:t>
-      </w:r>
-      <w:proofErr w:type="spellEnd"/>
-      <w:r>
-        <w:rPr>
-          <w:b/>
-        </w:rPr>
-        <w:t xml:space="preserve"> </w:t>
+      <w:r>
+        <w:rPr>
+          <w:b/>
+        </w:rPr>
+        <w:t xml:space="preserve">Image </w:t>
       </w:r>
       <w:r>
         <w:rPr>
@@ -887,6 +808,12 @@
         </w:rPr>
         <w:t>.</w:t>
       </w:r>
+      <w:r>
+        <w:t xml:space="preserve"> </w:t>
+      </w:r>
+      <w:r>
+        <w:t>Contiene los métodos para gestionar música(pausar, reproducir, mutear…).</w:t>
+      </w:r>
     </w:p>
     <w:p>
       <w:pPr>
@@ -900,19 +827,11 @@
           <w:u w:val="single"/>
         </w:rPr>
       </w:pPr>
-      <w:proofErr w:type="spellStart"/>
-      <w:r>
-        <w:rPr>
-          <w:b/>
-        </w:rPr>
-        <w:t>Rect</w:t>
-      </w:r>
-      <w:proofErr w:type="spellEnd"/>
-      <w:r>
-        <w:rPr>
-          <w:b/>
-        </w:rPr>
-        <w:t>.</w:t>
+      <w:r>
+        <w:rPr>
+          <w:b/>
+        </w:rPr>
+        <w:t>Rect.</w:t>
       </w:r>
       <w:r>
         <w:rPr>
@@ -936,19 +855,11 @@
           <w:u w:val="single"/>
         </w:rPr>
       </w:pPr>
-      <w:proofErr w:type="spellStart"/>
-      <w:r>
-        <w:rPr>
-          <w:b/>
-        </w:rPr>
-        <w:t>ResourceManager</w:t>
-      </w:r>
-      <w:proofErr w:type="spellEnd"/>
-      <w:r>
-        <w:rPr>
-          <w:b/>
-        </w:rPr>
-        <w:t>.</w:t>
+      <w:r>
+        <w:rPr>
+          <w:b/>
+        </w:rPr>
+        <w:t>ResourceManager.</w:t>
       </w:r>
       <w:r>
         <w:rPr>
@@ -975,14 +886,24 @@
           <w:u w:val="single"/>
         </w:rPr>
       </w:pPr>
-      <w:proofErr w:type="spellStart"/>
-      <w:r>
-        <w:rPr>
-          <w:b/>
-        </w:rPr>
-        <w:t>Sound</w:t>
-      </w:r>
-      <w:proofErr w:type="spellEnd"/>
+      <w:r>
+        <w:rPr>
+          <w:b/>
+        </w:rPr>
+        <w:t xml:space="preserve">Sound </w:t>
+      </w:r>
+      <w:r>
+        <w:rPr>
+          <w:i/>
+        </w:rPr>
+        <w:t>(interfaz)</w:t>
+      </w:r>
+      <w:r>
+        <w:rPr>
+          <w:b/>
+        </w:rPr>
+        <w:t>.</w:t>
+      </w:r>
       <w:r>
         <w:rPr>
           <w:b/>
@@ -990,25 +911,13 @@
         <w:t xml:space="preserve"> </w:t>
       </w:r>
       <w:r>
-        <w:rPr>
-          <w:i/>
-        </w:rPr>
-        <w:t>(interfaz)</w:t>
-      </w:r>
-      <w:r>
-        <w:rPr>
-          <w:b/>
-        </w:rPr>
-        <w:t>.</w:t>
-      </w:r>
-      <w:r>
-        <w:rPr>
-          <w:b/>
-        </w:rPr>
+        <w:t>Contiene los métodos para gestionar un sonido.</w:t>
+      </w:r>
+      <w:r>
         <w:t xml:space="preserve"> </w:t>
       </w:r>
       <w:r>
-        <w:t>Contiene los métodos para gestionar un sonido.</w:t>
+        <w:t>(pausar, reproducir, mutear…).</w:t>
       </w:r>
     </w:p>
     <w:p>
@@ -1038,59 +947,39 @@
       <w:r>
         <w:t xml:space="preserve">Contiene la información sobre </w:t>
       </w:r>
-      <w:proofErr w:type="spellStart"/>
       <w:r>
         <w:rPr>
           <w:i/>
         </w:rPr>
-        <w:t>Image</w:t>
-      </w:r>
-      <w:proofErr w:type="spellEnd"/>
+        <w:t xml:space="preserve">Image </w:t>
+      </w:r>
+      <w:r>
+        <w:t xml:space="preserve">y </w:t>
+      </w:r>
       <w:r>
         <w:rPr>
           <w:i/>
         </w:rPr>
-        <w:t xml:space="preserve"> </w:t>
+        <w:t>Rect</w:t>
+      </w:r>
+      <w:r>
+        <w:t xml:space="preserve"> fuente y destino de una imagen. Es el paso intermedio entre </w:t>
+      </w:r>
+      <w:r>
+        <w:rPr>
+          <w:i/>
+        </w:rPr>
+        <w:t xml:space="preserve">Image </w:t>
       </w:r>
       <w:r>
         <w:t xml:space="preserve">y </w:t>
       </w:r>
-      <w:proofErr w:type="spellStart"/>
       <w:r>
         <w:rPr>
           <w:i/>
         </w:rPr>
-        <w:t>Rect</w:t>
-      </w:r>
-      <w:proofErr w:type="spellEnd"/>
-      <w:r>
-        <w:t xml:space="preserve"> fuente y destino de una imagen. Es el paso intermedio entre </w:t>
-      </w:r>
-      <w:proofErr w:type="spellStart"/>
-      <w:r>
-        <w:rPr>
-          <w:i/>
-        </w:rPr>
-        <w:t>Image</w:t>
-      </w:r>
-      <w:proofErr w:type="spellEnd"/>
-      <w:r>
-        <w:rPr>
-          <w:i/>
-        </w:rPr>
-        <w:t xml:space="preserve"> </w:t>
-      </w:r>
-      <w:r>
-        <w:t xml:space="preserve">y </w:t>
-      </w:r>
-      <w:proofErr w:type="spellStart"/>
-      <w:r>
-        <w:rPr>
-          <w:i/>
-        </w:rPr>
         <w:t>AbstractGraphics</w:t>
       </w:r>
-      <w:proofErr w:type="spellEnd"/>
     </w:p>
     <w:p/>
     <w:p>
@@ -1098,13 +987,9 @@
         <w:pStyle w:val="Ttulo2"/>
       </w:pPr>
       <w:r>
-        <w:t xml:space="preserve">Android </w:t>
-      </w:r>
-      <w:proofErr w:type="spellStart"/>
-      <w:r>
-        <w:t>Entry</w:t>
-      </w:r>
-      <w:proofErr w:type="spellEnd"/>
+        <w:lastRenderedPageBreak/>
+        <w:t>Android Entry</w:t>
+      </w:r>
     </w:p>
     <w:p>
       <w:pPr>
@@ -1174,20 +1059,20 @@
         </w:rPr>
         <w:t>.</w:t>
       </w:r>
+      <w:r>
+        <w:rPr>
+          <w:noProof/>
+        </w:rPr>
+        <w:t xml:space="preserve"> </w:t>
+      </w:r>
     </w:p>
     <w:p>
       <w:pPr>
         <w:pStyle w:val="Ttulo2"/>
       </w:pPr>
       <w:r>
-        <w:lastRenderedPageBreak/>
-        <w:t xml:space="preserve">Android </w:t>
-      </w:r>
-      <w:proofErr w:type="spellStart"/>
-      <w:r>
-        <w:t>Engine</w:t>
-      </w:r>
-      <w:proofErr w:type="spellEnd"/>
+        <w:t>Android Engine</w:t>
+      </w:r>
     </w:p>
     <w:p>
       <w:pPr>
@@ -1302,13 +1187,8 @@
         <w:pStyle w:val="Ttulo2"/>
       </w:pPr>
       <w:r>
-        <w:t xml:space="preserve">Desktop </w:t>
-      </w:r>
-      <w:proofErr w:type="spellStart"/>
-      <w:r>
-        <w:t>Entry</w:t>
-      </w:r>
-      <w:proofErr w:type="spellEnd"/>
+        <w:t>Desktop Entry</w:t>
+      </w:r>
     </w:p>
     <w:p>
       <w:pPr>
@@ -1320,7 +1200,6 @@
       <w:r>
         <w:t xml:space="preserve">Contenedor de la clase </w:t>
       </w:r>
-      <w:proofErr w:type="spellStart"/>
       <w:r>
         <w:rPr>
           <w:i/>
@@ -1333,7 +1212,6 @@
         </w:rPr>
         <w:t>esktopEntry</w:t>
       </w:r>
-      <w:proofErr w:type="spellEnd"/>
       <w:r>
         <w:t xml:space="preserve">, punto de entrada de la plataforma PC. </w:t>
       </w:r>
@@ -1350,13 +1228,8 @@
         <w:pStyle w:val="Ttulo2"/>
       </w:pPr>
       <w:r>
-        <w:t xml:space="preserve">Desktop </w:t>
-      </w:r>
-      <w:proofErr w:type="spellStart"/>
-      <w:r>
-        <w:t>Engine</w:t>
-      </w:r>
-      <w:proofErr w:type="spellEnd"/>
+        <w:t>Desktop Engine</w:t>
+      </w:r>
     </w:p>
     <w:p>
       <w:pPr>
@@ -1452,19 +1325,7 @@
         <w:rPr>
           <w:noProof/>
         </w:rPr>
-        <w:t xml:space="preserve"> para la plataforma de </w:t>
-      </w:r>
-      <w:r>
-        <w:rPr>
-          <w:noProof/>
-        </w:rPr>
-        <w:t>PC</w:t>
-      </w:r>
-      <w:r>
-        <w:rPr>
-          <w:noProof/>
-        </w:rPr>
-        <w:t>.</w:t>
+        <w:t xml:space="preserve"> para la plataforma de PC.</w:t>
       </w:r>
       <w:r>
         <w:rPr>
@@ -1481,30 +1342,14 @@
           <w:numId w:val="3"/>
         </w:numPr>
       </w:pPr>
-      <w:proofErr w:type="spellStart"/>
-      <w:r>
-        <w:rPr>
-          <w:b/>
-        </w:rPr>
-        <w:t>PCWindow</w:t>
-      </w:r>
-      <w:proofErr w:type="spellEnd"/>
-      <w:r>
-        <w:rPr>
-          <w:b/>
-        </w:rPr>
-        <w:t>.</w:t>
-      </w:r>
-      <w:r>
-        <w:t xml:space="preserve"> Hereda de JFrame, por lo que se usa para inicializar la ventana y obtener el “</w:t>
-      </w:r>
-      <w:proofErr w:type="spellStart"/>
-      <w:r>
-        <w:t>bufferStrategy</w:t>
-      </w:r>
-      <w:proofErr w:type="spellEnd"/>
-      <w:r>
-        <w:t>”.</w:t>
+      <w:r>
+        <w:rPr>
+          <w:b/>
+        </w:rPr>
+        <w:t>PCWindow.</w:t>
+      </w:r>
+      <w:r>
+        <w:t xml:space="preserve"> Hereda de JFrame, por lo que se usa para inicializar la ventana y obtener el “bufferStrategy”.</w:t>
       </w:r>
     </w:p>
     <w:p>
@@ -1515,86 +1360,37 @@
           <w:numId w:val="3"/>
         </w:numPr>
       </w:pPr>
-      <w:proofErr w:type="spellStart"/>
       <w:r>
         <w:rPr>
           <w:b/>
           <w:lang w:val="en-US"/>
         </w:rPr>
-        <w:t>MouseController</w:t>
-      </w:r>
-      <w:proofErr w:type="spellEnd"/>
-      <w:r>
-        <w:rPr>
-          <w:b/>
+        <w:t>MouseController / KeyboardController.</w:t>
+      </w:r>
+      <w:r>
+        <w:rPr>
           <w:lang w:val="en-US"/>
         </w:rPr>
-        <w:t xml:space="preserve"> / </w:t>
-      </w:r>
-      <w:proofErr w:type="spellStart"/>
-      <w:r>
-        <w:rPr>
-          <w:b/>
-          <w:lang w:val="en-US"/>
-        </w:rPr>
-        <w:t>KeyboardController</w:t>
-      </w:r>
-      <w:proofErr w:type="spellEnd"/>
-      <w:r>
-        <w:rPr>
-          <w:b/>
-          <w:lang w:val="en-US"/>
-        </w:rPr>
-        <w:t>.</w:t>
-      </w:r>
-      <w:r>
-        <w:rPr>
-          <w:lang w:val="en-US"/>
-        </w:rPr>
         <w:t xml:space="preserve"> </w:t>
       </w:r>
       <w:r>
         <w:t xml:space="preserve">Implementa las interfaces </w:t>
       </w:r>
-      <w:proofErr w:type="spellStart"/>
       <w:r>
         <w:rPr>
           <w:i/>
         </w:rPr>
-        <w:t>MouseListener</w:t>
-      </w:r>
-      <w:proofErr w:type="spellEnd"/>
+        <w:t xml:space="preserve">MouseListener, MouseMotionListener </w:t>
+      </w:r>
+      <w:r>
+        <w:t xml:space="preserve">y </w:t>
+      </w:r>
       <w:r>
         <w:rPr>
           <w:i/>
         </w:rPr>
-        <w:t xml:space="preserve">, </w:t>
-      </w:r>
-      <w:proofErr w:type="spellStart"/>
-      <w:r>
-        <w:rPr>
-          <w:i/>
-        </w:rPr>
-        <w:t>MouseMotionListener</w:t>
-      </w:r>
-      <w:proofErr w:type="spellEnd"/>
-      <w:r>
-        <w:rPr>
-          <w:i/>
-        </w:rPr>
-        <w:t xml:space="preserve"> </w:t>
-      </w:r>
-      <w:r>
-        <w:t xml:space="preserve">y </w:t>
-      </w:r>
-      <w:proofErr w:type="spellStart"/>
-      <w:r>
-        <w:rPr>
-          <w:i/>
-        </w:rPr>
         <w:t>KeyboardListener</w:t>
       </w:r>
-      <w:proofErr w:type="spellEnd"/>
       <w:r>
         <w:t xml:space="preserve"> pertenecientes </w:t>
       </w:r>
@@ -1611,19 +1407,9 @@
       <w:pPr>
         <w:pStyle w:val="Ttulo2"/>
       </w:pPr>
-      <w:proofErr w:type="spellStart"/>
-      <w:r>
-        <w:t>Game</w:t>
-      </w:r>
-      <w:proofErr w:type="spellEnd"/>
-      <w:r>
-        <w:t xml:space="preserve"> </w:t>
-      </w:r>
-      <w:proofErr w:type="spellStart"/>
-      <w:r>
-        <w:t>Logic</w:t>
-      </w:r>
-      <w:proofErr w:type="spellEnd"/>
+      <w:r>
+        <w:t>Game Logic</w:t>
+      </w:r>
     </w:p>
     <w:p>
       <w:r>
@@ -1702,19 +1488,11 @@
           </wp:anchor>
         </w:drawing>
       </w:r>
-      <w:proofErr w:type="spellStart"/>
-      <w:r>
-        <w:rPr>
-          <w:b/>
-        </w:rPr>
-        <w:t>GenericGameState</w:t>
-      </w:r>
-      <w:proofErr w:type="spellEnd"/>
-      <w:r>
-        <w:rPr>
-          <w:b/>
-        </w:rPr>
-        <w:t xml:space="preserve"> </w:t>
+      <w:r>
+        <w:rPr>
+          <w:b/>
+        </w:rPr>
+        <w:t xml:space="preserve">GenericGameState </w:t>
       </w:r>
       <w:r>
         <w:rPr>
@@ -1740,47 +1518,11 @@
           <w:numId w:val="4"/>
         </w:numPr>
       </w:pPr>
-      <w:proofErr w:type="spellStart"/>
-      <w:r>
-        <w:rPr>
-          <w:b/>
-        </w:rPr>
-        <w:t>Menu</w:t>
-      </w:r>
-      <w:proofErr w:type="spellEnd"/>
-      <w:r>
-        <w:rPr>
-          <w:b/>
-        </w:rPr>
-        <w:t xml:space="preserve"> / Tutorial / </w:t>
-      </w:r>
-      <w:proofErr w:type="spellStart"/>
-      <w:r>
-        <w:rPr>
-          <w:b/>
-        </w:rPr>
-        <w:t>SwitchDash</w:t>
-      </w:r>
-      <w:proofErr w:type="spellEnd"/>
-      <w:r>
-        <w:rPr>
-          <w:b/>
-        </w:rPr>
-        <w:t xml:space="preserve"> / </w:t>
-      </w:r>
-      <w:proofErr w:type="spellStart"/>
-      <w:r>
-        <w:rPr>
-          <w:b/>
-        </w:rPr>
-        <w:t>GameOver</w:t>
-      </w:r>
-      <w:proofErr w:type="spellEnd"/>
-      <w:r>
-        <w:rPr>
-          <w:b/>
-        </w:rPr>
-        <w:t>.</w:t>
+      <w:r>
+        <w:rPr>
+          <w:b/>
+        </w:rPr>
+        <w:t>Menu / Tutorial / SwitchDash / GameOver.</w:t>
       </w:r>
       <w:r>
         <w:t xml:space="preserve"> Son los diferentes estados d</w:t>
@@ -1815,19 +1557,11 @@
           <w:numId w:val="4"/>
         </w:numPr>
       </w:pPr>
-      <w:proofErr w:type="spellStart"/>
-      <w:r>
-        <w:rPr>
-          <w:b/>
-        </w:rPr>
-        <w:t>BallsManager</w:t>
-      </w:r>
-      <w:proofErr w:type="spellEnd"/>
-      <w:r>
-        <w:rPr>
-          <w:b/>
-        </w:rPr>
-        <w:t>.</w:t>
+      <w:r>
+        <w:rPr>
+          <w:b/>
+        </w:rPr>
+        <w:t>BallsManager.</w:t>
       </w:r>
       <w:r>
         <w:t xml:space="preserve"> Gestiona las bolas usando un “pool”.</w:t>
@@ -1850,29 +1584,12 @@
           <w:lang w:val="en-US"/>
         </w:rPr>
       </w:pPr>
-      <w:proofErr w:type="spellStart"/>
       <w:r>
         <w:rPr>
           <w:lang w:val="en-US"/>
         </w:rPr>
-        <w:lastRenderedPageBreak/>
-        <w:t>Partes</w:t>
-      </w:r>
-      <w:proofErr w:type="spellEnd"/>
-      <w:r>
-        <w:rPr>
-          <w:lang w:val="en-US"/>
-        </w:rPr>
-        <w:t xml:space="preserve"> </w:t>
-      </w:r>
-      <w:proofErr w:type="spellStart"/>
-      <w:r>
-        <w:rPr>
-          <w:lang w:val="en-US"/>
-        </w:rPr>
-        <w:t>opcionales</w:t>
-      </w:r>
-      <w:proofErr w:type="spellEnd"/>
+        <w:t>Partes opcionales</w:t>
+      </w:r>
     </w:p>
     <w:p>
       <w:pPr>
@@ -1885,43 +1602,24 @@
           <w:lang w:val="en-US"/>
         </w:rPr>
       </w:pPr>
-      <w:proofErr w:type="spellStart"/>
       <w:r>
         <w:rPr>
           <w:b/>
           <w:lang w:val="en-US"/>
         </w:rPr>
-        <w:t>Efectos</w:t>
-      </w:r>
-      <w:proofErr w:type="spellEnd"/>
-      <w:r>
-        <w:rPr>
-          <w:b/>
+        <w:t>Efectos de sonido.</w:t>
+      </w:r>
+      <w:r>
+        <w:rPr>
           <w:lang w:val="en-US"/>
         </w:rPr>
-        <w:t xml:space="preserve"> de </w:t>
-      </w:r>
-      <w:proofErr w:type="spellStart"/>
-      <w:r>
-        <w:rPr>
-          <w:b/>
+        <w:t xml:space="preserve"> </w:t>
+      </w:r>
+      <w:r>
+        <w:rPr>
           <w:lang w:val="en-US"/>
         </w:rPr>
-        <w:t>sonido</w:t>
-      </w:r>
-      <w:proofErr w:type="spellEnd"/>
-      <w:r>
-        <w:rPr>
-          <w:b/>
-          <w:lang w:val="en-US"/>
-        </w:rPr>
-        <w:t>.</w:t>
-      </w:r>
-      <w:r>
-        <w:rPr>
-          <w:lang w:val="en-US"/>
-        </w:rPr>
-        <w:t xml:space="preserve"> </w:t>
+        <w:t>Se pueden cargar y reproducir sonidos y música desde Android y PC, en PC las clases de sonido y música son idénticas ya que en java no hace falta hacer distinción entre sonido y música ( en android si ) pero se ha hecho de esta manera para mantener la capa de abstracción y permitir la futura implementación de otras posibles plataformas que hagan la distinción entre sonido y música.</w:t>
       </w:r>
     </w:p>
     <w:p>
@@ -1942,23 +1640,7 @@
         <w:t>Funcionalidad solo d</w:t>
       </w:r>
       <w:r>
-        <w:t>isponible en PC. Se activa y desactiva con la tecla “F”. Está implementado en los “</w:t>
-      </w:r>
-      <w:proofErr w:type="spellStart"/>
-      <w:r>
-        <w:t>handleEvents</w:t>
-      </w:r>
-      <w:proofErr w:type="spellEnd"/>
-      <w:r>
-        <w:t xml:space="preserve">” de los </w:t>
-      </w:r>
-      <w:proofErr w:type="spellStart"/>
-      <w:r>
-        <w:t>GameState</w:t>
-      </w:r>
-      <w:proofErr w:type="spellEnd"/>
-      <w:r>
-        <w:t>. Se comprueba que la tecla pulsada es la “F” que tiene una id de 70, por lo que creemos que nunca se debería activar en Android en el caso de darle un uso normal a la aplicación.</w:t>
+        <w:t>isponible en PC. Se activa y desactiva con la tecla “F”. Está implementado en los “handleEvents” de los GameState. Se comprueba que la tecla pulsada es la “F” que tiene una id de 70, por lo que creemos que nunca se debería activar en Android en el caso de darle un uso normal a la aplicación.</w:t>
       </w:r>
     </w:p>
     <w:p>
@@ -1981,63 +1663,23 @@
       <w:r>
         <w:t xml:space="preserve">a clase </w:t>
       </w:r>
-      <w:proofErr w:type="spellStart"/>
       <w:r>
         <w:rPr>
           <w:i/>
         </w:rPr>
         <w:t>KeyboardListener</w:t>
       </w:r>
-      <w:proofErr w:type="spellEnd"/>
       <w:r>
         <w:t>. Estos eventos se crean igual que con el ratón, por lo que se gestiona de la misma manera en los estados.</w:t>
       </w:r>
-      <w:bookmarkStart w:id="0" w:name="_GoBack"/>
-      <w:bookmarkEnd w:id="0"/>
     </w:p>
     <w:p>
       <w:pPr>
         <w:pStyle w:val="Prrafodelista"/>
-        <w:numPr>
-          <w:ilvl w:val="0"/>
-          <w:numId w:val="6"/>
-        </w:numPr>
         <w:rPr>
           <w:lang w:val="en-US"/>
         </w:rPr>
       </w:pPr>
-      <w:proofErr w:type="spellStart"/>
-      <w:r>
-        <w:rPr>
-          <w:b/>
-          <w:lang w:val="en-US"/>
-        </w:rPr>
-        <w:t>Pausa</w:t>
-      </w:r>
-      <w:proofErr w:type="spellEnd"/>
-      <w:r>
-        <w:rPr>
-          <w:b/>
-          <w:lang w:val="en-US"/>
-        </w:rPr>
-        <w:t xml:space="preserve"> del </w:t>
-      </w:r>
-      <w:proofErr w:type="spellStart"/>
-      <w:r>
-        <w:rPr>
-          <w:b/>
-          <w:lang w:val="en-US"/>
-        </w:rPr>
-        <w:t>juego</w:t>
-      </w:r>
-      <w:proofErr w:type="spellEnd"/>
-      <w:r>
-        <w:rPr>
-          <w:b/>
-          <w:lang w:val="en-US"/>
-        </w:rPr>
-        <w:t>.</w:t>
-      </w:r>
     </w:p>
     <w:sectPr>
       <w:pgSz w:w="11906" w:h="16838"/>
@@ -3358,6 +3000,7 @@
   <w:style w:type="character" w:default="1" w:styleId="Fuentedeprrafopredeter">
     <w:name w:val="Default Paragraph Font"/>
     <w:uiPriority w:val="1"/>
+    <w:semiHidden/>
     <w:unhideWhenUsed/>
   </w:style>
   <w:style w:type="table" w:default="1" w:styleId="Tablanormal">

</xml_diff>